<commit_message>
Fixing a Missdeclared function call in the front-end
I just forgot to go back and change this in the previous commit.
</commit_message>
<xml_diff>
--- a/Group4Assignment5DocumentationWeek7.docx
+++ b/Group4Assignment5DocumentationWeek7.docx
@@ -361,7 +361,7 @@
           <w:color w:val="568278"/>
           <w:sz w:val="32"/>
         </w:rPr>
-        <w:t>7</w:t>
+        <w:t>8</w:t>
       </w:r>
     </w:p>
     <w:p>
@@ -1412,23 +1412,7 @@
                 <w:sz w:val="18"/>
               </w:rPr>
               <w:lastRenderedPageBreak/>
-              <w:t>2/22/</w:t>
-            </w:r>
-            <w:r>
-              <w:rPr>
-                <w:rFonts w:ascii="Century Gothic" w:hAnsi="Century Gothic"/>
-                <w:color w:val="000000"/>
-                <w:sz w:val="18"/>
-              </w:rPr>
-              <w:t>20</w:t>
-            </w:r>
-            <w:r>
-              <w:rPr>
-                <w:rFonts w:ascii="Century Gothic" w:hAnsi="Century Gothic"/>
-                <w:color w:val="000000"/>
-                <w:sz w:val="18"/>
-              </w:rPr>
-              <w:t>23</w:t>
+              <w:t>2/22/2023</w:t>
             </w:r>
           </w:p>
         </w:tc>
@@ -1580,23 +1564,7 @@
                 <w:color w:val="000000"/>
                 <w:sz w:val="18"/>
               </w:rPr>
-              <w:t>2/22/</w:t>
-            </w:r>
-            <w:r>
-              <w:rPr>
-                <w:rFonts w:ascii="Century Gothic" w:hAnsi="Century Gothic"/>
-                <w:color w:val="000000"/>
-                <w:sz w:val="18"/>
-              </w:rPr>
-              <w:t>20</w:t>
-            </w:r>
-            <w:r>
-              <w:rPr>
-                <w:rFonts w:ascii="Century Gothic" w:hAnsi="Century Gothic"/>
-                <w:color w:val="000000"/>
-                <w:sz w:val="18"/>
-              </w:rPr>
-              <w:t>23</w:t>
+              <w:t>2/22/2023</w:t>
             </w:r>
           </w:p>
         </w:tc>
@@ -1748,23 +1716,7 @@
                 <w:color w:val="000000"/>
                 <w:sz w:val="18"/>
               </w:rPr>
-              <w:t>2/22/</w:t>
-            </w:r>
-            <w:r>
-              <w:rPr>
-                <w:rFonts w:ascii="Century Gothic" w:hAnsi="Century Gothic"/>
-                <w:color w:val="000000"/>
-                <w:sz w:val="18"/>
-              </w:rPr>
-              <w:t>20</w:t>
-            </w:r>
-            <w:r>
-              <w:rPr>
-                <w:rFonts w:ascii="Century Gothic" w:hAnsi="Century Gothic"/>
-                <w:color w:val="000000"/>
-                <w:sz w:val="18"/>
-              </w:rPr>
-              <w:t>23</w:t>
+              <w:t>2/22/2023</w:t>
             </w:r>
           </w:p>
         </w:tc>
@@ -2678,6 +2630,14 @@
                 <w:sz w:val="18"/>
               </w:rPr>
             </w:pPr>
+            <w:r>
+              <w:rPr>
+                <w:rFonts w:ascii="Century Gothic" w:hAnsi="Century Gothic"/>
+                <w:color w:val="000000"/>
+                <w:sz w:val="18"/>
+              </w:rPr>
+              <w:t>3/1/2023</w:t>
+            </w:r>
           </w:p>
         </w:tc>
         <w:tc>
@@ -2707,6 +2667,14 @@
                 <w:sz w:val="18"/>
               </w:rPr>
             </w:pPr>
+            <w:r>
+              <w:rPr>
+                <w:rFonts w:ascii="Century Gothic" w:hAnsi="Century Gothic"/>
+                <w:color w:val="000000"/>
+                <w:sz w:val="18"/>
+              </w:rPr>
+              <w:t>0.2.8</w:t>
+            </w:r>
           </w:p>
         </w:tc>
         <w:tc>
@@ -2735,6 +2703,14 @@
                 <w:sz w:val="18"/>
               </w:rPr>
             </w:pPr>
+            <w:r>
+              <w:rPr>
+                <w:rFonts w:ascii="Century Gothic" w:hAnsi="Century Gothic"/>
+                <w:color w:val="000000"/>
+                <w:sz w:val="18"/>
+              </w:rPr>
+              <w:t>Adding Back-End Database functions and connecting them to the Front-End UI.</w:t>
+            </w:r>
           </w:p>
         </w:tc>
         <w:tc>
@@ -2763,6 +2739,14 @@
                 <w:sz w:val="18"/>
               </w:rPr>
             </w:pPr>
+            <w:r>
+              <w:rPr>
+                <w:rFonts w:ascii="Century Gothic" w:hAnsi="Century Gothic"/>
+                <w:color w:val="000000"/>
+                <w:sz w:val="18"/>
+              </w:rPr>
+              <w:t>Christopher Rodela</w:t>
+            </w:r>
           </w:p>
         </w:tc>
       </w:tr>
@@ -4358,6 +4342,14 @@
                 <w:sz w:val="18"/>
               </w:rPr>
             </w:pPr>
+            <w:r>
+              <w:rPr>
+                <w:rFonts w:ascii="Century Gothic" w:hAnsi="Century Gothic"/>
+                <w:color w:val="000000"/>
+                <w:sz w:val="18"/>
+              </w:rPr>
+              <w:t>3/1/2023</w:t>
+            </w:r>
           </w:p>
         </w:tc>
         <w:tc>
@@ -4387,6 +4379,14 @@
                 <w:sz w:val="18"/>
               </w:rPr>
             </w:pPr>
+            <w:r>
+              <w:rPr>
+                <w:rFonts w:ascii="Century Gothic" w:hAnsi="Century Gothic"/>
+                <w:color w:val="000000"/>
+                <w:sz w:val="18"/>
+              </w:rPr>
+              <w:t>0.3.0</w:t>
+            </w:r>
           </w:p>
         </w:tc>
         <w:tc>
@@ -4415,6 +4415,14 @@
                 <w:sz w:val="18"/>
               </w:rPr>
             </w:pPr>
+            <w:r>
+              <w:rPr>
+                <w:rFonts w:ascii="Century Gothic" w:hAnsi="Century Gothic"/>
+                <w:color w:val="000000"/>
+                <w:sz w:val="18"/>
+              </w:rPr>
+              <w:t>“Official Release” and Final turn-in for week 7</w:t>
+            </w:r>
           </w:p>
         </w:tc>
         <w:tc>
@@ -4443,6 +4451,14 @@
                 <w:sz w:val="18"/>
               </w:rPr>
             </w:pPr>
+            <w:r>
+              <w:rPr>
+                <w:rFonts w:ascii="Century Gothic" w:hAnsi="Century Gothic"/>
+                <w:color w:val="000000"/>
+                <w:sz w:val="18"/>
+              </w:rPr>
+              <w:t>Jacob Wiles</w:t>
+            </w:r>
           </w:p>
         </w:tc>
       </w:tr>
@@ -4556,31 +4572,65 @@
         <w:rPr>
           <w:rFonts w:ascii="Century Gothic" w:hAnsi="Century Gothic"/>
         </w:rPr>
-        <w:t>Have the user attempt to log in</w:t>
-      </w:r>
-      <w:r>
-        <w:rPr>
-          <w:rFonts w:ascii="Century Gothic" w:hAnsi="Century Gothic"/>
-        </w:rPr>
-        <w:t xml:space="preserve"> within either the regular login menu or the admin menu. They do this</w:t>
-      </w:r>
-      <w:r>
-        <w:rPr>
-          <w:rFonts w:ascii="Century Gothic" w:hAnsi="Century Gothic"/>
-        </w:rPr>
-        <w:t xml:space="preserve"> by entering a username and password and</w:t>
-      </w:r>
-      <w:r>
-        <w:rPr>
-          <w:rFonts w:ascii="Century Gothic" w:hAnsi="Century Gothic"/>
-        </w:rPr>
-        <w:t xml:space="preserve"> our system</w:t>
-      </w:r>
-      <w:r>
-        <w:rPr>
-          <w:rFonts w:ascii="Century Gothic" w:hAnsi="Century Gothic"/>
-        </w:rPr>
-        <w:t xml:space="preserve"> check</w:t>
+        <w:t xml:space="preserve">Have the user attempt to log in within either the regular login menu or the admin menu. They do this by entering a username and password and our system checks if the provided username/password pair is found in our list of users, and in the case of the admin login also check if said pair is also listed as an admin. If not, then inform the user that their log in attempt has failed and prompt them if they would like to try again or exit the program. </w:t>
+      </w:r>
+    </w:p>
+    <w:p>
+      <w:pPr>
+        <w:pStyle w:val="Standard"/>
+        <w:rPr>
+          <w:rFonts w:ascii="Century Gothic" w:hAnsi="Century Gothic"/>
+        </w:rPr>
+      </w:pPr>
+    </w:p>
+    <w:p>
+      <w:pPr>
+        <w:pStyle w:val="Standard"/>
+        <w:rPr>
+          <w:rFonts w:ascii="Century Gothic" w:hAnsi="Century Gothic"/>
+        </w:rPr>
+      </w:pPr>
+      <w:r>
+        <w:rPr>
+          <w:rFonts w:ascii="Century Gothic" w:hAnsi="Century Gothic"/>
+        </w:rPr>
+        <w:t>Once the user successfully logs in, they are prompted with either the main menu or the admin menu depending on which login method they chose</w:t>
+      </w:r>
+      <w:r>
+        <w:rPr>
+          <w:rFonts w:ascii="Century Gothic" w:hAnsi="Century Gothic"/>
+        </w:rPr>
+        <w:t xml:space="preserve"> along with that menu’s provided options</w:t>
+      </w:r>
+      <w:r>
+        <w:rPr>
+          <w:rFonts w:ascii="Century Gothic" w:hAnsi="Century Gothic"/>
+        </w:rPr>
+        <w:t xml:space="preserve">. </w:t>
+      </w:r>
+      <w:r>
+        <w:rPr>
+          <w:rFonts w:ascii="Century Gothic" w:hAnsi="Century Gothic"/>
+        </w:rPr>
+        <w:t>The options for b</w:t>
+      </w:r>
+      <w:r>
+        <w:rPr>
+          <w:rFonts w:ascii="Century Gothic" w:hAnsi="Century Gothic"/>
+        </w:rPr>
+        <w:t>oth the main menu and admin me</w:t>
+      </w:r>
+      <w:r>
+        <w:rPr>
+          <w:rFonts w:ascii="Century Gothic" w:hAnsi="Century Gothic"/>
+        </w:rPr>
+        <w:t>nu include</w:t>
+      </w:r>
+      <w:r>
+        <w:rPr>
+          <w:rFonts w:ascii="Century Gothic" w:hAnsi="Century Gothic"/>
+        </w:rPr>
+        <w:t xml:space="preserve"> </w:t>
       </w:r>
       <w:r>
         <w:rPr>
@@ -4592,94 +4642,6 @@
         <w:rPr>
           <w:rFonts w:ascii="Century Gothic" w:hAnsi="Century Gothic"/>
         </w:rPr>
-        <w:t xml:space="preserve"> if the provided username/password pair is found in our list of users</w:t>
-      </w:r>
-      <w:r>
-        <w:rPr>
-          <w:rFonts w:ascii="Century Gothic" w:hAnsi="Century Gothic"/>
-        </w:rPr>
-        <w:t>, and in the case of the admin login also check if said pair is also listed as an admin</w:t>
-      </w:r>
-      <w:r>
-        <w:rPr>
-          <w:rFonts w:ascii="Century Gothic" w:hAnsi="Century Gothic"/>
-        </w:rPr>
-        <w:t xml:space="preserve">. If not, then inform the user that their log in attempt has failed and prompt them if they would like to try again or exit the program. </w:t>
-      </w:r>
-    </w:p>
-    <w:p>
-      <w:pPr>
-        <w:pStyle w:val="Standard"/>
-        <w:rPr>
-          <w:rFonts w:ascii="Century Gothic" w:hAnsi="Century Gothic"/>
-        </w:rPr>
-      </w:pPr>
-    </w:p>
-    <w:p>
-      <w:pPr>
-        <w:pStyle w:val="Standard"/>
-        <w:rPr>
-          <w:rFonts w:ascii="Century Gothic" w:hAnsi="Century Gothic"/>
-        </w:rPr>
-      </w:pPr>
-      <w:r>
-        <w:rPr>
-          <w:rFonts w:ascii="Century Gothic" w:hAnsi="Century Gothic"/>
-        </w:rPr>
-        <w:t>Once the user successfully logs in, the</w:t>
-      </w:r>
-      <w:r>
-        <w:rPr>
-          <w:rFonts w:ascii="Century Gothic" w:hAnsi="Century Gothic"/>
-        </w:rPr>
-        <w:t>y are prompted with either the main menu or the admin menu depending on which login method they chose</w:t>
-      </w:r>
-      <w:r>
-        <w:rPr>
-          <w:rFonts w:ascii="Century Gothic" w:hAnsi="Century Gothic"/>
-        </w:rPr>
-        <w:t xml:space="preserve"> along with that menu’s provided options</w:t>
-      </w:r>
-      <w:r>
-        <w:rPr>
-          <w:rFonts w:ascii="Century Gothic" w:hAnsi="Century Gothic"/>
-        </w:rPr>
-        <w:t xml:space="preserve">. </w:t>
-      </w:r>
-      <w:r>
-        <w:rPr>
-          <w:rFonts w:ascii="Century Gothic" w:hAnsi="Century Gothic"/>
-        </w:rPr>
-        <w:t>The options for b</w:t>
-      </w:r>
-      <w:r>
-        <w:rPr>
-          <w:rFonts w:ascii="Century Gothic" w:hAnsi="Century Gothic"/>
-        </w:rPr>
-        <w:t>oth the main menu and admin me</w:t>
-      </w:r>
-      <w:r>
-        <w:rPr>
-          <w:rFonts w:ascii="Century Gothic" w:hAnsi="Century Gothic"/>
-        </w:rPr>
-        <w:t>nu include</w:t>
-      </w:r>
-      <w:r>
-        <w:rPr>
-          <w:rFonts w:ascii="Century Gothic" w:hAnsi="Century Gothic"/>
-        </w:rPr>
-        <w:t xml:space="preserve"> </w:t>
-      </w:r>
-      <w:r>
-        <w:rPr>
-          <w:rFonts w:ascii="Century Gothic" w:hAnsi="Century Gothic"/>
-        </w:rPr>
-        <w:t>s</w:t>
-      </w:r>
-      <w:r>
-        <w:rPr>
-          <w:rFonts w:ascii="Century Gothic" w:hAnsi="Century Gothic"/>
-        </w:rPr>
         <w:t xml:space="preserve">earching the database of books, </w:t>
       </w:r>
       <w:r>
@@ -4754,37 +4716,7 @@
         <w:rPr>
           <w:rFonts w:ascii="Century Gothic" w:hAnsi="Century Gothic"/>
         </w:rPr>
-        <w:t>Camel case</w:t>
-      </w:r>
-      <w:r>
-        <w:rPr>
-          <w:rFonts w:ascii="Century Gothic" w:hAnsi="Century Gothic"/>
-        </w:rPr>
-        <w:t xml:space="preserve"> will be used for all variable</w:t>
-      </w:r>
-      <w:r>
-        <w:rPr>
-          <w:rFonts w:ascii="Century Gothic" w:hAnsi="Century Gothic"/>
-        </w:rPr>
-        <w:t>s</w:t>
-      </w:r>
-      <w:r>
-        <w:rPr>
-          <w:rFonts w:ascii="Century Gothic" w:hAnsi="Century Gothic"/>
-        </w:rPr>
-        <w:t>, function</w:t>
-      </w:r>
-      <w:r>
-        <w:rPr>
-          <w:rFonts w:ascii="Century Gothic" w:hAnsi="Century Gothic"/>
-        </w:rPr>
-        <w:t>s</w:t>
-      </w:r>
-      <w:r>
-        <w:rPr>
-          <w:rFonts w:ascii="Century Gothic" w:hAnsi="Century Gothic"/>
-        </w:rPr>
-        <w:t xml:space="preserve">, and file names, except for any class constructor functions. </w:t>
+        <w:t xml:space="preserve">Camel case will be used for all variables, functions, and file names, except for any class constructor functions. </w:t>
       </w:r>
     </w:p>
     <w:p>
@@ -4850,31 +4782,7 @@
         <w:rPr>
           <w:rFonts w:ascii="Century Gothic" w:hAnsi="Century Gothic"/>
         </w:rPr>
-        <w:t>All variables will be declared at the top of the relevant file</w:t>
-      </w:r>
-      <w:r>
-        <w:rPr>
-          <w:rFonts w:ascii="Century Gothic" w:hAnsi="Century Gothic"/>
-        </w:rPr>
-        <w:t xml:space="preserve"> or function, including lamda functions,</w:t>
-      </w:r>
-      <w:r>
-        <w:rPr>
-          <w:rFonts w:ascii="Century Gothic" w:hAnsi="Century Gothic"/>
-        </w:rPr>
-        <w:t xml:space="preserve"> and listed in the approximate order that they are used in within </w:t>
-      </w:r>
-      <w:r>
-        <w:rPr>
-          <w:rFonts w:ascii="Century Gothic" w:hAnsi="Century Gothic"/>
-        </w:rPr>
-        <w:t>their scope</w:t>
-      </w:r>
-      <w:r>
-        <w:rPr>
-          <w:rFonts w:ascii="Century Gothic" w:hAnsi="Century Gothic"/>
-        </w:rPr>
-        <w:t>.</w:t>
+        <w:t>All variables will be declared at the top of the relevant file or function, including lamda functions, and listed in the approximate order that they are used in within their scope.</w:t>
       </w:r>
     </w:p>
     <w:p>
@@ -4956,21 +4864,7 @@
             <w:rStyle w:val="Hyperlink"/>
             <w:rFonts w:ascii="Century Gothic" w:hAnsi="Century Gothic"/>
           </w:rPr>
-          <w:t>https://cplusplus.com</w:t>
-        </w:r>
-        <w:r>
-          <w:rPr>
-            <w:rStyle w:val="Hyperlink"/>
-            <w:rFonts w:ascii="Century Gothic" w:hAnsi="Century Gothic"/>
-          </w:rPr>
-          <w:t>/</w:t>
-        </w:r>
-        <w:r>
-          <w:rPr>
-            <w:rStyle w:val="Hyperlink"/>
-            <w:rFonts w:ascii="Century Gothic" w:hAnsi="Century Gothic"/>
-          </w:rPr>
-          <w:t>reference/</w:t>
+          <w:t>https://cplusplus.com/reference/</w:t>
         </w:r>
       </w:hyperlink>
       <w:r>
@@ -5106,25 +5000,7 @@
         <w:rPr>
           <w:rFonts w:ascii="Century Gothic" w:hAnsi="Century Gothic"/>
         </w:rPr>
-        <w:t>L</w:t>
-      </w:r>
-      <w:r>
-        <w:rPr>
-          <w:rFonts w:ascii="Century Gothic" w:hAnsi="Century Gothic"/>
-        </w:rPr>
-        <w:t>ogin</w:t>
-      </w:r>
-      <w:r>
-        <w:rPr>
-          <w:rFonts w:ascii="Century Gothic" w:hAnsi="Century Gothic"/>
-        </w:rPr>
-        <w:t xml:space="preserve"> Menu</w:t>
-      </w:r>
-      <w:r>
-        <w:rPr>
-          <w:rFonts w:ascii="Century Gothic" w:hAnsi="Century Gothic"/>
-        </w:rPr>
-        <w:t xml:space="preserve"> – Being able to enter in a username and password and entering in a correct pair will gain you access to the rest of the system.</w:t>
+        <w:t>Login Menu – Being able to enter in a username and password and entering in a correct pair will gain you access to the rest of the system.</w:t>
       </w:r>
       <w:r>
         <w:rPr>
@@ -5152,7 +5028,87 @@
         <w:rPr>
           <w:rFonts w:ascii="Century Gothic" w:hAnsi="Century Gothic"/>
         </w:rPr>
-        <w:t>.CSV</w:t>
+        <w:t xml:space="preserve">.CSV File Reader – A library that can read a given .csv file and parse </w:t>
+      </w:r>
+      <w:r>
+        <w:rPr>
+          <w:rFonts w:ascii="Century Gothic" w:hAnsi="Century Gothic"/>
+        </w:rPr>
+        <w:t>its</w:t>
+      </w:r>
+      <w:r>
+        <w:rPr>
+          <w:rFonts w:ascii="Century Gothic" w:hAnsi="Century Gothic"/>
+        </w:rPr>
+        <w:t xml:space="preserve"> data for specific </w:t>
+      </w:r>
+      <w:r>
+        <w:rPr>
+          <w:rFonts w:ascii="Century Gothic" w:hAnsi="Century Gothic"/>
+        </w:rPr>
+        <w:t>information</w:t>
+      </w:r>
+      <w:r>
+        <w:rPr>
+          <w:rFonts w:ascii="Century Gothic" w:hAnsi="Century Gothic"/>
+        </w:rPr>
+        <w:t>.</w:t>
+      </w:r>
+      <w:r>
+        <w:rPr>
+          <w:rFonts w:ascii="Century Gothic" w:hAnsi="Century Gothic"/>
+        </w:rPr>
+        <w:t xml:space="preserve"> The library also helps us writing and exporting .csv files in a similar style.</w:t>
+      </w:r>
+    </w:p>
+    <w:p>
+      <w:pPr>
+        <w:pStyle w:val="Standard"/>
+        <w:rPr>
+          <w:rFonts w:ascii="Century Gothic" w:hAnsi="Century Gothic"/>
+        </w:rPr>
+      </w:pPr>
+    </w:p>
+    <w:p>
+      <w:pPr>
+        <w:pStyle w:val="Standard"/>
+        <w:rPr>
+          <w:rFonts w:ascii="Century Gothic" w:hAnsi="Century Gothic"/>
+        </w:rPr>
+      </w:pPr>
+      <w:r>
+        <w:rPr>
+          <w:rFonts w:ascii="Century Gothic" w:hAnsi="Century Gothic"/>
+        </w:rPr>
+        <w:t>Menu</w:t>
+      </w:r>
+      <w:r>
+        <w:rPr>
+          <w:rFonts w:ascii="Century Gothic" w:hAnsi="Century Gothic"/>
+        </w:rPr>
+        <w:t xml:space="preserve"> Display – A UI that will display the current menu, take in user input, and return the appropriate information when required.</w:t>
+      </w:r>
+    </w:p>
+    <w:p>
+      <w:pPr>
+        <w:pStyle w:val="Standard"/>
+        <w:rPr>
+          <w:rFonts w:ascii="Century Gothic" w:hAnsi="Century Gothic"/>
+        </w:rPr>
+      </w:pPr>
+    </w:p>
+    <w:p>
+      <w:pPr>
+        <w:pStyle w:val="Standard"/>
+        <w:rPr>
+          <w:rFonts w:ascii="Century Gothic" w:hAnsi="Century Gothic"/>
+        </w:rPr>
+      </w:pPr>
+      <w:r>
+        <w:rPr>
+          <w:rFonts w:ascii="Century Gothic" w:hAnsi="Century Gothic"/>
+        </w:rPr>
+        <w:t>Database</w:t>
       </w:r>
       <w:r>
         <w:rPr>
@@ -5164,49 +5120,13 @@
         <w:rPr>
           <w:rFonts w:ascii="Century Gothic" w:hAnsi="Century Gothic"/>
         </w:rPr>
-        <w:t>F</w:t>
-      </w:r>
-      <w:r>
-        <w:rPr>
-          <w:rFonts w:ascii="Century Gothic" w:hAnsi="Century Gothic"/>
-        </w:rPr>
-        <w:t xml:space="preserve">ile </w:t>
-      </w:r>
-      <w:r>
-        <w:rPr>
-          <w:rFonts w:ascii="Century Gothic" w:hAnsi="Century Gothic"/>
-        </w:rPr>
-        <w:t>R</w:t>
-      </w:r>
-      <w:r>
-        <w:rPr>
-          <w:rFonts w:ascii="Century Gothic" w:hAnsi="Century Gothic"/>
-        </w:rPr>
-        <w:t xml:space="preserve">eader – A library that can read a given .csv file and parse </w:t>
-      </w:r>
-      <w:r>
-        <w:rPr>
-          <w:rFonts w:ascii="Century Gothic" w:hAnsi="Century Gothic"/>
-        </w:rPr>
-        <w:t>its</w:t>
-      </w:r>
-      <w:r>
-        <w:rPr>
-          <w:rFonts w:ascii="Century Gothic" w:hAnsi="Century Gothic"/>
-        </w:rPr>
-        <w:t xml:space="preserve"> data for </w:t>
-      </w:r>
-      <w:r>
-        <w:rPr>
-          <w:rFonts w:ascii="Century Gothic" w:hAnsi="Century Gothic"/>
-        </w:rPr>
-        <w:t xml:space="preserve">specific </w:t>
-      </w:r>
-      <w:r>
-        <w:rPr>
-          <w:rFonts w:ascii="Century Gothic" w:hAnsi="Century Gothic"/>
-        </w:rPr>
-        <w:t>information</w:t>
+        <w:t xml:space="preserve">– </w:t>
+      </w:r>
+      <w:r>
+        <w:rPr>
+          <w:rFonts w:ascii="Century Gothic" w:hAnsi="Century Gothic"/>
+        </w:rPr>
+        <w:t>A database that stores all the book, user, and shopper data</w:t>
       </w:r>
       <w:r>
         <w:rPr>
@@ -5214,189 +5134,49 @@
         </w:rPr>
         <w:t>.</w:t>
       </w:r>
-      <w:r>
-        <w:rPr>
-          <w:rFonts w:ascii="Century Gothic" w:hAnsi="Century Gothic"/>
-        </w:rPr>
-        <w:t xml:space="preserve"> The library also helps us writing and exporting .csv files in a similar style.</w:t>
-      </w:r>
-    </w:p>
-    <w:p>
-      <w:pPr>
-        <w:pStyle w:val="Standard"/>
-        <w:rPr>
-          <w:rFonts w:ascii="Century Gothic" w:hAnsi="Century Gothic"/>
-        </w:rPr>
-      </w:pPr>
-    </w:p>
-    <w:p>
-      <w:pPr>
-        <w:pStyle w:val="Standard"/>
-        <w:rPr>
-          <w:rFonts w:ascii="Century Gothic" w:hAnsi="Century Gothic"/>
-        </w:rPr>
-      </w:pPr>
-      <w:r>
-        <w:rPr>
-          <w:rFonts w:ascii="Century Gothic" w:hAnsi="Century Gothic"/>
-        </w:rPr>
-        <w:t>Menu</w:t>
-      </w:r>
-      <w:r>
-        <w:rPr>
-          <w:rFonts w:ascii="Century Gothic" w:hAnsi="Century Gothic"/>
-        </w:rPr>
-        <w:t xml:space="preserve"> D</w:t>
-      </w:r>
-      <w:r>
-        <w:rPr>
-          <w:rFonts w:ascii="Century Gothic" w:hAnsi="Century Gothic"/>
-        </w:rPr>
-        <w:t xml:space="preserve">isplay – A UI that will display the </w:t>
-      </w:r>
-      <w:r>
-        <w:rPr>
-          <w:rFonts w:ascii="Century Gothic" w:hAnsi="Century Gothic"/>
-        </w:rPr>
-        <w:t>current menu</w:t>
-      </w:r>
-      <w:r>
-        <w:rPr>
-          <w:rFonts w:ascii="Century Gothic" w:hAnsi="Century Gothic"/>
-        </w:rPr>
-        <w:t>, take in user input, and return the appropriate information when required.</w:t>
-      </w:r>
-    </w:p>
-    <w:p>
-      <w:pPr>
-        <w:pStyle w:val="Standard"/>
-        <w:rPr>
-          <w:rFonts w:ascii="Century Gothic" w:hAnsi="Century Gothic"/>
-        </w:rPr>
-      </w:pPr>
-    </w:p>
-    <w:p>
-      <w:pPr>
-        <w:pStyle w:val="Standard"/>
-        <w:rPr>
-          <w:rFonts w:ascii="Century Gothic" w:hAnsi="Century Gothic"/>
-        </w:rPr>
-      </w:pPr>
-      <w:r>
-        <w:rPr>
-          <w:rFonts w:ascii="Century Gothic" w:hAnsi="Century Gothic"/>
-        </w:rPr>
-        <w:t>Database</w:t>
-      </w:r>
-      <w:r>
-        <w:rPr>
-          <w:rFonts w:ascii="Century Gothic" w:hAnsi="Century Gothic"/>
-        </w:rPr>
-        <w:t xml:space="preserve"> </w:t>
-      </w:r>
-      <w:r>
-        <w:rPr>
-          <w:rFonts w:ascii="Century Gothic" w:hAnsi="Century Gothic"/>
-        </w:rPr>
-        <w:t>–</w:t>
-      </w:r>
-      <w:r>
-        <w:rPr>
-          <w:rFonts w:ascii="Century Gothic" w:hAnsi="Century Gothic"/>
-        </w:rPr>
-        <w:t xml:space="preserve"> </w:t>
-      </w:r>
-      <w:r>
-        <w:rPr>
-          <w:rFonts w:ascii="Century Gothic" w:hAnsi="Century Gothic"/>
-        </w:rPr>
-        <w:t>A database that stores all the book, user, and shopper data</w:t>
-      </w:r>
-      <w:r>
-        <w:rPr>
-          <w:rFonts w:ascii="Century Gothic" w:hAnsi="Century Gothic"/>
-        </w:rPr>
-        <w:t>.</w:t>
-      </w:r>
-    </w:p>
-    <w:p>
-      <w:pPr>
-        <w:pStyle w:val="Standard"/>
-        <w:rPr>
-          <w:rFonts w:ascii="Century Gothic" w:hAnsi="Century Gothic"/>
-        </w:rPr>
-      </w:pPr>
-    </w:p>
-    <w:p>
-      <w:pPr>
-        <w:pStyle w:val="Standard"/>
-        <w:rPr>
-          <w:rFonts w:ascii="Century Gothic" w:hAnsi="Century Gothic"/>
-        </w:rPr>
-      </w:pPr>
-      <w:r>
-        <w:rPr>
-          <w:rFonts w:ascii="Century Gothic" w:hAnsi="Century Gothic"/>
-        </w:rPr>
-        <w:t xml:space="preserve">Querying and Searching the Database </w:t>
-      </w:r>
-      <w:r>
-        <w:rPr>
-          <w:rFonts w:ascii="Century Gothic" w:hAnsi="Century Gothic"/>
-        </w:rPr>
-        <w:t>–</w:t>
-      </w:r>
-      <w:r>
-        <w:rPr>
-          <w:rFonts w:ascii="Century Gothic" w:hAnsi="Century Gothic"/>
-        </w:rPr>
-        <w:t xml:space="preserve"> A</w:t>
-      </w:r>
-      <w:r>
-        <w:rPr>
-          <w:rFonts w:ascii="Century Gothic" w:hAnsi="Century Gothic"/>
-        </w:rPr>
-        <w:t xml:space="preserve"> library that lets us query our database to either get and receive data from it or to send and set data in it.</w:t>
-      </w:r>
-      <w:r>
-        <w:rPr>
-          <w:rFonts w:ascii="Century Gothic" w:hAnsi="Century Gothic"/>
-        </w:rPr>
-        <w:t xml:space="preserve"> We can search for books either by their ISBN, Title, Author, Year of Publication, Publisher, MSRP, or the Quantity of that book we currently have on hand.</w:t>
-      </w:r>
-    </w:p>
-    <w:p>
-      <w:pPr>
-        <w:pStyle w:val="Standard"/>
-        <w:rPr>
-          <w:rFonts w:ascii="Century Gothic" w:hAnsi="Century Gothic"/>
-        </w:rPr>
-      </w:pPr>
-    </w:p>
-    <w:p>
-      <w:pPr>
-        <w:pStyle w:val="Standard"/>
-        <w:rPr>
-          <w:rFonts w:ascii="Century Gothic" w:hAnsi="Century Gothic"/>
-        </w:rPr>
-      </w:pPr>
-      <w:r>
-        <w:rPr>
-          <w:rFonts w:ascii="Century Gothic" w:hAnsi="Century Gothic"/>
-        </w:rPr>
-        <w:t xml:space="preserve">User Lists </w:t>
-      </w:r>
-      <w:r>
-        <w:rPr>
-          <w:rFonts w:ascii="Century Gothic" w:hAnsi="Century Gothic"/>
-        </w:rPr>
-        <w:t>–</w:t>
-      </w:r>
-      <w:r>
-        <w:rPr>
-          <w:rFonts w:ascii="Century Gothic" w:hAnsi="Century Gothic"/>
-        </w:rPr>
-        <w:t xml:space="preserve"> A user has 1 or more list of books that they can either pull from the database or “purchase” from the database.</w:t>
+    </w:p>
+    <w:p>
+      <w:pPr>
+        <w:pStyle w:val="Standard"/>
+        <w:rPr>
+          <w:rFonts w:ascii="Century Gothic" w:hAnsi="Century Gothic"/>
+        </w:rPr>
+      </w:pPr>
+    </w:p>
+    <w:p>
+      <w:pPr>
+        <w:pStyle w:val="Standard"/>
+        <w:rPr>
+          <w:rFonts w:ascii="Century Gothic" w:hAnsi="Century Gothic"/>
+        </w:rPr>
+      </w:pPr>
+      <w:r>
+        <w:rPr>
+          <w:rFonts w:ascii="Century Gothic" w:hAnsi="Century Gothic"/>
+        </w:rPr>
+        <w:t>Querying and Searching the Database – A library that lets us query our database to either get and receive data from it or to send and set data in it. We can search for books either by their ISBN, Title, Author, Year of Publication, Publisher, MSRP, or the Quantity of that book we currently have on hand.</w:t>
+      </w:r>
+    </w:p>
+    <w:p>
+      <w:pPr>
+        <w:pStyle w:val="Standard"/>
+        <w:rPr>
+          <w:rFonts w:ascii="Century Gothic" w:hAnsi="Century Gothic"/>
+        </w:rPr>
+      </w:pPr>
+    </w:p>
+    <w:p>
+      <w:pPr>
+        <w:pStyle w:val="Standard"/>
+        <w:rPr>
+          <w:rFonts w:ascii="Century Gothic" w:hAnsi="Century Gothic"/>
+        </w:rPr>
+      </w:pPr>
+      <w:r>
+        <w:rPr>
+          <w:rFonts w:ascii="Century Gothic" w:hAnsi="Century Gothic"/>
+        </w:rPr>
+        <w:t>User Lists – A user has 1 or more list of books that they can either pull from the database or “purchase” from the database.</w:t>
       </w:r>
     </w:p>
     <w:p>
@@ -5484,13 +5264,7 @@
         <w:rPr>
           <w:rFonts w:ascii="Century Gothic" w:hAnsi="Century Gothic"/>
         </w:rPr>
-        <w:t xml:space="preserve"> &amp;/or owners using a Windows PC that need to maintain an inventory for a bookstore</w:t>
-      </w:r>
-      <w:r>
-        <w:rPr>
-          <w:rFonts w:ascii="Century Gothic" w:hAnsi="Century Gothic"/>
-        </w:rPr>
-        <w:t>.</w:t>
+        <w:t xml:space="preserve"> &amp;/or owners using a Windows PC that need to maintain an inventory for a bookstore.</w:t>
       </w:r>
     </w:p>
     <w:p>
@@ -5582,19 +5356,7 @@
         <w:rPr>
           <w:rFonts w:ascii="Century Gothic" w:hAnsi="Century Gothic"/>
         </w:rPr>
-        <w:t>This is a console-based application</w:t>
-      </w:r>
-      <w:r>
-        <w:rPr>
-          <w:rFonts w:ascii="Century Gothic" w:hAnsi="Century Gothic"/>
-        </w:rPr>
-        <w:t xml:space="preserve"> (for now we assume)</w:t>
-      </w:r>
-      <w:r>
-        <w:rPr>
-          <w:rFonts w:ascii="Century Gothic" w:hAnsi="Century Gothic"/>
-        </w:rPr>
-        <w:t>, so the user will have to have access to the Windows command prompt. This accessibility requirement is referring both in terms of having the appropriate user permissions within the system as well as having and being able to operate a functioning keyboard or a suitable equivalent that can interact with the command prompt.</w:t>
+        <w:t>This is a console-based application (for now we assume), so the user will have to have access to the Windows command prompt. This accessibility requirement is referring both in terms of having the appropriate user permissions within the system as well as having and being able to operate a functioning keyboard or a suitable equivalent that can interact with the command prompt.</w:t>
       </w:r>
     </w:p>
     <w:p>
@@ -5731,13 +5493,7 @@
         <w:rPr>
           <w:rFonts w:eastAsia="Times New Roman"/>
         </w:rPr>
-        <w:t xml:space="preserve">: The Login </w:t>
-      </w:r>
-      <w:r>
-        <w:rPr>
-          <w:rFonts w:eastAsia="Times New Roman"/>
-        </w:rPr>
-        <w:t>Menu(s)</w:t>
+        <w:t>: The Login Menu(s)</w:t>
       </w:r>
     </w:p>
     <w:p>
@@ -5960,16 +5716,7 @@
                 <w:sz w:val="18"/>
                 <w:szCs w:val="18"/>
               </w:rPr>
-              <w:t>there is a prompt for the username and then it will prompt for the password.</w:t>
-            </w:r>
-            <w:r>
-              <w:rPr>
-                <w:rFonts w:ascii="Century Gothic" w:eastAsia="Times New Roman" w:hAnsi="Century Gothic" w:cs="Times New Roman"/>
-                <w:color w:val="000000"/>
-                <w:sz w:val="18"/>
-                <w:szCs w:val="18"/>
-              </w:rPr>
-              <w:t xml:space="preserve"> After checking the username/password pair against the database’s table of users, the user will either be told that the login was successful and send them off to that login’s next menu or they will be informed that they entered an invalid username/password pair.</w:t>
+              <w:t>there is a prompt for the username and then it will prompt for the password. After checking the username/password pair against the database’s table of users, the user will either be told that the login was successful and send them off to that login’s next menu or they will be informed that they entered an invalid username/password pair.</w:t>
             </w:r>
           </w:p>
         </w:tc>
@@ -6090,43 +5837,7 @@
                 <w:sz w:val="18"/>
                 <w:szCs w:val="18"/>
               </w:rPr>
-              <w:t xml:space="preserve"> check if the given pair is valid</w:t>
-            </w:r>
-            <w:r>
-              <w:rPr>
-                <w:rFonts w:ascii="Century Gothic" w:eastAsia="Times New Roman" w:hAnsi="Century Gothic" w:cs="Times New Roman"/>
-                <w:color w:val="000000"/>
-                <w:sz w:val="18"/>
-                <w:szCs w:val="18"/>
-              </w:rPr>
-              <w:t xml:space="preserve"> using the</w:t>
-            </w:r>
-            <w:r>
-              <w:rPr>
-                <w:rFonts w:ascii="Century Gothic" w:eastAsia="Times New Roman" w:hAnsi="Century Gothic" w:cs="Times New Roman"/>
-                <w:color w:val="000000"/>
-                <w:sz w:val="18"/>
-                <w:szCs w:val="18"/>
-              </w:rPr>
-              <w:t xml:space="preserve"> database</w:t>
-            </w:r>
-            <w:r>
-              <w:rPr>
-                <w:rFonts w:ascii="Century Gothic" w:eastAsia="Times New Roman" w:hAnsi="Century Gothic" w:cs="Times New Roman"/>
-                <w:color w:val="000000"/>
-                <w:sz w:val="18"/>
-                <w:szCs w:val="18"/>
-              </w:rPr>
-              <w:t xml:space="preserve"> users table</w:t>
-            </w:r>
-            <w:r>
-              <w:rPr>
-                <w:rFonts w:ascii="Century Gothic" w:eastAsia="Times New Roman" w:hAnsi="Century Gothic" w:cs="Times New Roman"/>
-                <w:color w:val="000000"/>
-                <w:sz w:val="18"/>
-                <w:szCs w:val="18"/>
-              </w:rPr>
-              <w:t xml:space="preserve">. </w:t>
+              <w:t xml:space="preserve"> check if the given pair is valid using the database users table. </w:t>
             </w:r>
             <w:r>
               <w:rPr>
@@ -6504,34 +6215,7 @@
                 <w:sz w:val="18"/>
                 <w:szCs w:val="18"/>
               </w:rPr>
-              <w:t xml:space="preserve">For importing, once the user hits “confirm,” then </w:t>
-            </w:r>
-            <w:r>
-              <w:rPr>
-                <w:rFonts w:ascii="Century Gothic" w:eastAsia="Times New Roman" w:hAnsi="Century Gothic" w:cs="Times New Roman"/>
-                <w:color w:val="000000"/>
-                <w:sz w:val="18"/>
-                <w:szCs w:val="18"/>
-              </w:rPr>
-              <w:t xml:space="preserve">then the program will attempt to find the file named “import.csv” and to parse through the file </w:t>
-            </w:r>
-            <w:r>
-              <w:rPr>
-                <w:rFonts w:ascii="Century Gothic" w:eastAsia="Times New Roman" w:hAnsi="Century Gothic" w:cs="Times New Roman"/>
-                <w:color w:val="000000"/>
-                <w:sz w:val="18"/>
-                <w:szCs w:val="18"/>
-              </w:rPr>
-              <w:t>and adding its data to the BOOKS table in the database</w:t>
-            </w:r>
-            <w:r>
-              <w:rPr>
-                <w:rFonts w:ascii="Century Gothic" w:eastAsia="Times New Roman" w:hAnsi="Century Gothic" w:cs="Times New Roman"/>
-                <w:color w:val="000000"/>
-                <w:sz w:val="18"/>
-                <w:szCs w:val="18"/>
-              </w:rPr>
-              <w:t>.</w:t>
+              <w:t>For importing, once the user hits “confirm,” then then the program will attempt to find the file named “import.csv” and to parse through the file and adding its data to the BOOKS table in the database.</w:t>
             </w:r>
           </w:p>
           <w:p>
@@ -6994,25 +6678,7 @@
         <w:rPr>
           <w:rFonts w:eastAsia="Times New Roman"/>
         </w:rPr>
-        <w:t xml:space="preserve">SYSTEM FEATURE </w:t>
-      </w:r>
-      <w:r>
-        <w:rPr>
-          <w:rFonts w:eastAsia="Times New Roman"/>
-        </w:rPr>
-        <w:t>4</w:t>
-      </w:r>
-      <w:r>
-        <w:rPr>
-          <w:rFonts w:eastAsia="Times New Roman"/>
-        </w:rPr>
-        <w:t xml:space="preserve">: The </w:t>
-      </w:r>
-      <w:r>
-        <w:rPr>
-          <w:rFonts w:eastAsia="Times New Roman"/>
-        </w:rPr>
-        <w:t>Database</w:t>
+        <w:t>SYSTEM FEATURE 4: The Database</w:t>
       </w:r>
     </w:p>
     <w:p>
@@ -7337,25 +7003,7 @@
           <w:rFonts w:eastAsia="Times New Roman"/>
         </w:rPr>
         <w:lastRenderedPageBreak/>
-        <w:t xml:space="preserve">SYSTEM FEATURE </w:t>
-      </w:r>
-      <w:r>
-        <w:rPr>
-          <w:rFonts w:eastAsia="Times New Roman"/>
-        </w:rPr>
-        <w:t>5</w:t>
-      </w:r>
-      <w:r>
-        <w:rPr>
-          <w:rFonts w:eastAsia="Times New Roman"/>
-        </w:rPr>
-        <w:t xml:space="preserve">: </w:t>
-      </w:r>
-      <w:r>
-        <w:rPr>
-          <w:rFonts w:eastAsia="Times New Roman"/>
-        </w:rPr>
-        <w:t>Querying and Searching the Database</w:t>
+        <w:t>SYSTEM FEATURE 5: Querying and Searching the Database</w:t>
       </w:r>
     </w:p>
     <w:p>
@@ -7748,25 +7396,7 @@
         <w:rPr>
           <w:rFonts w:eastAsia="Times New Roman"/>
         </w:rPr>
-        <w:t xml:space="preserve">SYSTEM FEATURE </w:t>
-      </w:r>
-      <w:r>
-        <w:rPr>
-          <w:rFonts w:eastAsia="Times New Roman"/>
-        </w:rPr>
-        <w:t>6</w:t>
-      </w:r>
-      <w:r>
-        <w:rPr>
-          <w:rFonts w:eastAsia="Times New Roman"/>
-        </w:rPr>
-        <w:t xml:space="preserve">: </w:t>
-      </w:r>
-      <w:r>
-        <w:rPr>
-          <w:rFonts w:eastAsia="Times New Roman"/>
-        </w:rPr>
-        <w:t>User Book List &amp; User Shopping List</w:t>
+        <w:t>SYSTEM FEATURE 6: User Book List &amp; User Shopping List</w:t>
       </w:r>
     </w:p>
     <w:p>
@@ -8188,45 +7818,21 @@
         <w:rPr>
           <w:rFonts w:ascii="Century Gothic" w:hAnsi="Century Gothic"/>
         </w:rPr>
-        <w:t xml:space="preserve">The user will need to have the </w:t>
-      </w:r>
-      <w:r>
-        <w:rPr>
-          <w:rFonts w:ascii="Century Gothic" w:hAnsi="Century Gothic"/>
-        </w:rPr>
-        <w:t>SQLite3</w:t>
-      </w:r>
-      <w:r>
-        <w:rPr>
-          <w:rFonts w:ascii="Century Gothic" w:hAnsi="Century Gothic"/>
-        </w:rPr>
-        <w:t xml:space="preserve"> library installed onto their machine(s).</w:t>
-      </w:r>
-    </w:p>
-    <w:p>
-      <w:pPr>
-        <w:pStyle w:val="Standard"/>
-        <w:rPr>
-          <w:rFonts w:ascii="Century Gothic" w:hAnsi="Century Gothic"/>
-        </w:rPr>
-      </w:pPr>
-      <w:r>
-        <w:rPr>
-          <w:rFonts w:ascii="Century Gothic" w:hAnsi="Century Gothic"/>
-        </w:rPr>
-        <w:t xml:space="preserve">The user will need to have the </w:t>
-      </w:r>
-      <w:r>
-        <w:rPr>
-          <w:rFonts w:ascii="Century Gothic" w:hAnsi="Century Gothic"/>
-        </w:rPr>
-        <w:t>MD5</w:t>
-      </w:r>
-      <w:r>
-        <w:rPr>
-          <w:rFonts w:ascii="Century Gothic" w:hAnsi="Century Gothic"/>
-        </w:rPr>
-        <w:t xml:space="preserve"> library installed onto their machine(s).</w:t>
+        <w:t>The user will need to have the SQLite3 library installed onto their machine(s).</w:t>
+      </w:r>
+    </w:p>
+    <w:p>
+      <w:pPr>
+        <w:pStyle w:val="Standard"/>
+        <w:rPr>
+          <w:rFonts w:ascii="Century Gothic" w:hAnsi="Century Gothic"/>
+        </w:rPr>
+      </w:pPr>
+      <w:r>
+        <w:rPr>
+          <w:rFonts w:ascii="Century Gothic" w:hAnsi="Century Gothic"/>
+        </w:rPr>
+        <w:t>The user will need to have the MD5 library installed onto their machine(s).</w:t>
       </w:r>
     </w:p>
     <w:p>
@@ -8481,31 +8087,7 @@
         <w:rPr>
           <w:rFonts w:ascii="Century Gothic" w:hAnsi="Century Gothic"/>
         </w:rPr>
-        <w:t>Group4Assignment</w:t>
-      </w:r>
-      <w:r>
-        <w:rPr>
-          <w:rFonts w:ascii="Century Gothic" w:hAnsi="Century Gothic"/>
-        </w:rPr>
-        <w:t>5</w:t>
-      </w:r>
-      <w:r>
-        <w:rPr>
-          <w:rFonts w:ascii="Century Gothic" w:hAnsi="Century Gothic"/>
-        </w:rPr>
-        <w:t>DocumentationWeek</w:t>
-      </w:r>
-      <w:r>
-        <w:rPr>
-          <w:rFonts w:ascii="Century Gothic" w:hAnsi="Century Gothic"/>
-        </w:rPr>
-        <w:t>7</w:t>
-      </w:r>
-      <w:r>
-        <w:rPr>
-          <w:rFonts w:ascii="Century Gothic" w:hAnsi="Century Gothic"/>
-        </w:rPr>
-        <w:t>.docx (This file)</w:t>
+        <w:t>Group4Assignment5DocumentationWeek7.docx (This file)</w:t>
       </w:r>
     </w:p>
     <w:p>
@@ -9869,25 +9451,7 @@
                 <w:sz w:val="18"/>
                 <w:szCs w:val="18"/>
               </w:rPr>
-              <w:t xml:space="preserve">We are not making use of checking the errors that we get from the database at all. </w:t>
-            </w:r>
-            <w:r>
-              <w:rPr>
-                <w:rFonts w:ascii="Century Gothic" w:hAnsi="Century Gothic"/>
-                <w:color w:val="000000"/>
-                <w:sz w:val="18"/>
-                <w:szCs w:val="18"/>
-              </w:rPr>
-              <w:t>Specifically,</w:t>
-            </w:r>
-            <w:r>
-              <w:rPr>
-                <w:rFonts w:ascii="Century Gothic" w:hAnsi="Century Gothic"/>
-                <w:color w:val="000000"/>
-                <w:sz w:val="18"/>
-                <w:szCs w:val="18"/>
-              </w:rPr>
-              <w:t xml:space="preserve"> the variables "rc" and "&amp;zErrMsg". We need to change how we handle our errors and make sure to check for when any are reported and figure out a way to relay the error messages back to the front-end.</w:t>
+              <w:t>We are not making use of checking the errors that we get from the database at all. Specifically, the variables "rc" and "&amp;zErrMsg". We need to change how we handle our errors and make sure to check for when any are reported and figure out a way to relay the error messages back to the front-end.</w:t>
             </w:r>
           </w:p>
         </w:tc>
@@ -10007,43 +9571,7 @@
                 <w:sz w:val="18"/>
                 <w:szCs w:val="18"/>
               </w:rPr>
-              <w:t xml:space="preserve">There is currently no input validation done for when we </w:t>
-            </w:r>
-            <w:r>
-              <w:rPr>
-                <w:rFonts w:ascii="Century Gothic" w:hAnsi="Century Gothic"/>
-                <w:color w:val="000000"/>
-                <w:sz w:val="18"/>
-                <w:szCs w:val="18"/>
-              </w:rPr>
-              <w:t>import</w:t>
-            </w:r>
-            <w:r>
-              <w:rPr>
-                <w:rFonts w:ascii="Century Gothic" w:hAnsi="Century Gothic"/>
-                <w:color w:val="000000"/>
-                <w:sz w:val="18"/>
-                <w:szCs w:val="18"/>
-              </w:rPr>
-              <w:t xml:space="preserve"> a file into the database. We need to check that all of the data that we </w:t>
-            </w:r>
-            <w:r>
-              <w:rPr>
-                <w:rFonts w:ascii="Century Gothic" w:hAnsi="Century Gothic"/>
-                <w:color w:val="000000"/>
-                <w:sz w:val="18"/>
-                <w:szCs w:val="18"/>
-              </w:rPr>
-              <w:t>receive</w:t>
-            </w:r>
-            <w:r>
-              <w:rPr>
-                <w:rFonts w:ascii="Century Gothic" w:hAnsi="Century Gothic"/>
-                <w:color w:val="000000"/>
-                <w:sz w:val="18"/>
-                <w:szCs w:val="18"/>
-              </w:rPr>
-              <w:t xml:space="preserve"> from the file is valid before attempting to add it in to the database.</w:t>
+              <w:t>There is currently no input validation done for when we import a file into the database. We need to check that all of the data that we receive from the file is valid before attempting to add it in to the database.</w:t>
             </w:r>
           </w:p>
         </w:tc>
@@ -10172,16 +9700,7 @@
                 <w:sz w:val="18"/>
                 <w:szCs w:val="18"/>
               </w:rPr>
-              <w:t xml:space="preserve"> </w:t>
-            </w:r>
-            <w:r>
-              <w:rPr>
-                <w:rFonts w:ascii="Century Gothic" w:hAnsi="Century Gothic"/>
-                <w:color w:val="000000"/>
-                <w:sz w:val="18"/>
-                <w:szCs w:val="18"/>
-              </w:rPr>
-              <w:t>(If/when we move to QT, this issue may well sort itself out by using the GUI.)</w:t>
+              <w:t xml:space="preserve"> (If/when we move to QT, this issue may well sort itself out by using the GUI.)</w:t>
             </w:r>
           </w:p>
         </w:tc>
@@ -10301,43 +9820,7 @@
                 <w:sz w:val="18"/>
                 <w:szCs w:val="18"/>
               </w:rPr>
-              <w:t xml:space="preserve">With the addition of the Admin Menu, there may be a need to restructure the menu system. Specifically, in the Main Menu when the user selects the Exit option, it can probably bring them back to the Starting Menu of picking between Login and Admin Login. The menu system was structured in the ways it was </w:t>
-            </w:r>
-            <w:r>
-              <w:rPr>
-                <w:rFonts w:ascii="Century Gothic" w:hAnsi="Century Gothic"/>
-                <w:color w:val="000000"/>
-                <w:sz w:val="18"/>
-                <w:szCs w:val="18"/>
-              </w:rPr>
-              <w:t>originally</w:t>
-            </w:r>
-            <w:r>
-              <w:rPr>
-                <w:rFonts w:ascii="Century Gothic" w:hAnsi="Century Gothic"/>
-                <w:color w:val="000000"/>
-                <w:sz w:val="18"/>
-                <w:szCs w:val="18"/>
-              </w:rPr>
-              <w:t xml:space="preserve"> because we didn't have an option besides the admin login. Now that we do, it is important to allow the user to back out to these menus and to optionally switch between them without the program exiting. Do this only after implementing the "User can exit program on Escape Key Press" functionality. (This entire issue may get resolved either if we implement issue 16's </w:t>
-            </w:r>
-            <w:r>
-              <w:rPr>
-                <w:rFonts w:ascii="Century Gothic" w:hAnsi="Century Gothic"/>
-                <w:color w:val="000000"/>
-                <w:sz w:val="18"/>
-                <w:szCs w:val="18"/>
-              </w:rPr>
-              <w:t>preferred</w:t>
-            </w:r>
-            <w:r>
-              <w:rPr>
-                <w:rFonts w:ascii="Century Gothic" w:hAnsi="Century Gothic"/>
-                <w:color w:val="000000"/>
-                <w:sz w:val="18"/>
-                <w:szCs w:val="18"/>
-              </w:rPr>
-              <w:t xml:space="preserve"> solution or when we switch over to using QT)</w:t>
+              <w:t>With the addition of the Admin Menu, there may be a need to restructure the menu system. Specifically, in the Main Menu when the user selects the Exit option, it can probably bring them back to the Starting Menu of picking between Login and Admin Login. The menu system was structured in the ways it was originally because we didn't have an option besides the admin login. Now that we do, it is important to allow the user to back out to these menus and to optionally switch between them without the program exiting. Do this only after implementing the "User can exit program on Escape Key Press" functionality. (This entire issue may get resolved either if we implement issue 16's preferred solution or when we switch over to using QT)</w:t>
             </w:r>
           </w:p>
         </w:tc>
@@ -10457,61 +9940,16 @@
                 <w:sz w:val="18"/>
                 <w:szCs w:val="18"/>
               </w:rPr>
-              <w:t xml:space="preserve">Menu system options may need to be </w:t>
-            </w:r>
-            <w:r>
-              <w:rPr>
-                <w:rFonts w:ascii="Century Gothic" w:hAnsi="Century Gothic"/>
-                <w:color w:val="000000"/>
-                <w:sz w:val="18"/>
-                <w:szCs w:val="18"/>
-              </w:rPr>
-              <w:t>rearranged</w:t>
-            </w:r>
-            <w:r>
-              <w:rPr>
-                <w:rFonts w:ascii="Century Gothic" w:hAnsi="Century Gothic"/>
-                <w:color w:val="000000"/>
-                <w:sz w:val="18"/>
-                <w:szCs w:val="18"/>
-              </w:rPr>
-              <w:t xml:space="preserve">, there are some sensitive menu options in the regular users menu that might be better suited behind the admin log in and not the regular login. Also, it might be nice to just have ALL of the functionality options within the </w:t>
-            </w:r>
-            <w:r>
-              <w:rPr>
-                <w:rFonts w:ascii="Century Gothic" w:hAnsi="Century Gothic"/>
-                <w:color w:val="000000"/>
-                <w:sz w:val="18"/>
-                <w:szCs w:val="18"/>
-              </w:rPr>
-              <w:t>admin</w:t>
-            </w:r>
-            <w:r>
-              <w:rPr>
-                <w:rFonts w:ascii="Century Gothic" w:hAnsi="Century Gothic"/>
-                <w:color w:val="000000"/>
-                <w:sz w:val="18"/>
-                <w:szCs w:val="18"/>
-              </w:rPr>
-              <w:t xml:space="preserve"> menu without needing to switch over to the non-admin menu.</w:t>
-            </w:r>
-            <w:r>
-              <w:rPr>
-                <w:rFonts w:ascii="Century Gothic" w:hAnsi="Century Gothic"/>
-                <w:color w:val="000000"/>
-                <w:sz w:val="18"/>
-                <w:szCs w:val="18"/>
-              </w:rPr>
-              <w:t xml:space="preserve"> </w:t>
-            </w:r>
-            <w:r>
-              <w:rPr>
-                <w:rFonts w:ascii="Century Gothic" w:hAnsi="Century Gothic"/>
-                <w:color w:val="000000"/>
-                <w:sz w:val="18"/>
-                <w:szCs w:val="18"/>
-              </w:rPr>
-              <w:t>(If/when we move to QT, this issue may well sort itself out by using the GUI.)</w:t>
+              <w:t>Menu system options may need to be rearranged, there are some sensitive menu options in the regular users menu that might be better suited behind the admin log in and not the regular login. Also, it might be nice to just have ALL of the functionality options within the admin menu without needing to switch over to the non-admin menu.</w:t>
+            </w:r>
+            <w:r>
+              <w:rPr>
+                <w:rFonts w:ascii="Century Gothic" w:hAnsi="Century Gothic"/>
+                <w:color w:val="000000"/>
+                <w:sz w:val="18"/>
+                <w:szCs w:val="18"/>
+              </w:rPr>
+              <w:t xml:space="preserve"> (If/when we move to QT, this issue may well sort itself out by using the GUI.)</w:t>
             </w:r>
           </w:p>
         </w:tc>
@@ -10631,25 +10069,7 @@
                 <w:sz w:val="18"/>
                 <w:szCs w:val="18"/>
               </w:rPr>
-              <w:t xml:space="preserve">The function that is supposed to remove a book from the database currently does nothing. We probably need to </w:t>
-            </w:r>
-            <w:r>
-              <w:rPr>
-                <w:rFonts w:ascii="Century Gothic" w:hAnsi="Century Gothic"/>
-                <w:color w:val="000000"/>
-                <w:sz w:val="18"/>
-                <w:szCs w:val="18"/>
-              </w:rPr>
-              <w:t>implement</w:t>
-            </w:r>
-            <w:r>
-              <w:rPr>
-                <w:rFonts w:ascii="Century Gothic" w:hAnsi="Century Gothic"/>
-                <w:color w:val="000000"/>
-                <w:sz w:val="18"/>
-                <w:szCs w:val="18"/>
-              </w:rPr>
-              <w:t xml:space="preserve"> that</w:t>
+              <w:t>The function that is supposed to remove a book from the database currently does nothing. We probably need to implement that</w:t>
             </w:r>
             <w:r>
               <w:rPr>
@@ -10908,25 +10328,25 @@
                 <w:sz w:val="18"/>
                 <w:szCs w:val="18"/>
               </w:rPr>
-              <w:t xml:space="preserve">The TOTAL_SPENT column of the SHOPPERS table has a check but doesn't have the "NOT NULL" constraint. Will need to add that constraint in (which involves renaming the old table, creating a </w:t>
-            </w:r>
-            <w:r>
-              <w:rPr>
-                <w:rFonts w:ascii="Century Gothic" w:hAnsi="Century Gothic"/>
-                <w:color w:val="000000"/>
-                <w:sz w:val="18"/>
-                <w:szCs w:val="18"/>
-              </w:rPr>
-              <w:t>brand-new</w:t>
-            </w:r>
-            <w:r>
-              <w:rPr>
-                <w:rFonts w:ascii="Century Gothic" w:hAnsi="Century Gothic"/>
-                <w:color w:val="000000"/>
-                <w:sz w:val="18"/>
-                <w:szCs w:val="18"/>
-              </w:rPr>
-              <w:t xml:space="preserve"> table using the old table as a guideline while making the required changes, and then inserting all of the records from the old table into the new table. Then if you want to delete the old table)</w:t>
+              <w:t xml:space="preserve">The TOTAL_SPENT column of the SHOPPERS table has a check but doesn't have the "NOT NULL" constraint. Will need to add that constraint in (which involves renaming the old table, creating a brand-new table using the old table as a guideline while making the required changes, and then inserting </w:t>
+            </w:r>
+            <w:r>
+              <w:rPr>
+                <w:rFonts w:ascii="Century Gothic" w:hAnsi="Century Gothic"/>
+                <w:color w:val="000000"/>
+                <w:sz w:val="18"/>
+                <w:szCs w:val="18"/>
+              </w:rPr>
+              <w:t>all</w:t>
+            </w:r>
+            <w:r>
+              <w:rPr>
+                <w:rFonts w:ascii="Century Gothic" w:hAnsi="Century Gothic"/>
+                <w:color w:val="000000"/>
+                <w:sz w:val="18"/>
+                <w:szCs w:val="18"/>
+              </w:rPr>
+              <w:t xml:space="preserve"> the records from the old table into the new table. Then if you want to delete the old table)</w:t>
             </w:r>
           </w:p>
         </w:tc>
@@ -10965,6 +10385,144 @@
                 <w:szCs w:val="18"/>
               </w:rPr>
               <w:t>Jacob W</w:t>
+            </w:r>
+          </w:p>
+        </w:tc>
+      </w:tr>
+      <w:tr>
+        <w:trPr>
+          <w:cantSplit/>
+          <w:trHeight w:val="503"/>
+        </w:trPr>
+        <w:tc>
+          <w:tcPr>
+            <w:tcW w:w="1256" w:type="dxa"/>
+            <w:tcBorders>
+              <w:top w:val="single" w:sz="4" w:space="0" w:color="A6A6A6"/>
+              <w:left w:val="single" w:sz="4" w:space="0" w:color="A6A6A6"/>
+              <w:bottom w:val="single" w:sz="4" w:space="0" w:color="A6A6A6"/>
+              <w:right w:val="single" w:sz="4" w:space="0" w:color="A6A6A6"/>
+            </w:tcBorders>
+            <w:tcMar>
+              <w:top w:w="0" w:type="dxa"/>
+              <w:left w:w="108" w:type="dxa"/>
+              <w:bottom w:w="0" w:type="dxa"/>
+              <w:right w:w="108" w:type="dxa"/>
+            </w:tcMar>
+            <w:vAlign w:val="center"/>
+          </w:tcPr>
+          <w:p>
+            <w:pPr>
+              <w:pStyle w:val="TableText"/>
+              <w:rPr>
+                <w:rFonts w:ascii="Century Gothic" w:hAnsi="Century Gothic"/>
+                <w:color w:val="000000"/>
+                <w:sz w:val="18"/>
+                <w:szCs w:val="18"/>
+              </w:rPr>
+            </w:pPr>
+            <w:r>
+              <w:rPr>
+                <w:rFonts w:ascii="Century Gothic" w:hAnsi="Century Gothic"/>
+                <w:color w:val="000000"/>
+                <w:sz w:val="18"/>
+                <w:szCs w:val="18"/>
+              </w:rPr>
+              <w:t>20</w:t>
+            </w:r>
+          </w:p>
+        </w:tc>
+        <w:tc>
+          <w:tcPr>
+            <w:tcW w:w="6915" w:type="dxa"/>
+            <w:tcBorders>
+              <w:top w:val="single" w:sz="4" w:space="0" w:color="A6A6A6"/>
+              <w:left w:val="single" w:sz="4" w:space="0" w:color="A6A6A6"/>
+              <w:bottom w:val="single" w:sz="4" w:space="0" w:color="A6A6A6"/>
+              <w:right w:val="single" w:sz="4" w:space="0" w:color="A6A6A6"/>
+            </w:tcBorders>
+            <w:tcMar>
+              <w:top w:w="0" w:type="dxa"/>
+              <w:left w:w="108" w:type="dxa"/>
+              <w:bottom w:w="0" w:type="dxa"/>
+              <w:right w:w="108" w:type="dxa"/>
+            </w:tcMar>
+            <w:vAlign w:val="center"/>
+          </w:tcPr>
+          <w:p>
+            <w:pPr>
+              <w:pStyle w:val="TableText"/>
+              <w:rPr>
+                <w:rFonts w:ascii="Century Gothic" w:hAnsi="Century Gothic"/>
+                <w:color w:val="000000"/>
+                <w:sz w:val="18"/>
+                <w:szCs w:val="18"/>
+              </w:rPr>
+            </w:pPr>
+            <w:r>
+              <w:rPr>
+                <w:rFonts w:ascii="Century Gothic" w:hAnsi="Century Gothic"/>
+                <w:color w:val="000000"/>
+                <w:sz w:val="18"/>
+                <w:szCs w:val="18"/>
+              </w:rPr>
+              <w:t>In our current implementation, the user is only able to purchase a single copy of each book in their shopping list at a time.</w:t>
+            </w:r>
+            <w:r>
+              <w:rPr>
+                <w:rFonts w:ascii="Century Gothic" w:hAnsi="Century Gothic"/>
+                <w:color w:val="000000"/>
+                <w:sz w:val="18"/>
+                <w:szCs w:val="18"/>
+              </w:rPr>
+              <w:t xml:space="preserve"> The back-end  was actually mostly already ready to handle this behavior, but our current front-end doesn’t support any way for the user to make use of it.</w:t>
+            </w:r>
+            <w:r>
+              <w:rPr>
+                <w:rFonts w:ascii="Century Gothic" w:hAnsi="Century Gothic"/>
+                <w:color w:val="000000"/>
+                <w:sz w:val="18"/>
+                <w:szCs w:val="18"/>
+              </w:rPr>
+              <w:t xml:space="preserve"> In the future, we will need to figure out a way to allow the user to purchase more than 1 copy of each book at a time.</w:t>
+            </w:r>
+          </w:p>
+        </w:tc>
+        <w:tc>
+          <w:tcPr>
+            <w:tcW w:w="2511" w:type="dxa"/>
+            <w:tcBorders>
+              <w:top w:val="single" w:sz="4" w:space="0" w:color="A6A6A6"/>
+              <w:left w:val="single" w:sz="4" w:space="0" w:color="A6A6A6"/>
+              <w:bottom w:val="single" w:sz="4" w:space="0" w:color="A6A6A6"/>
+              <w:right w:val="single" w:sz="4" w:space="0" w:color="A6A6A6"/>
+            </w:tcBorders>
+            <w:tcMar>
+              <w:top w:w="0" w:type="dxa"/>
+              <w:left w:w="108" w:type="dxa"/>
+              <w:bottom w:w="0" w:type="dxa"/>
+              <w:right w:w="108" w:type="dxa"/>
+            </w:tcMar>
+            <w:vAlign w:val="center"/>
+          </w:tcPr>
+          <w:p>
+            <w:pPr>
+              <w:pStyle w:val="TableText"/>
+              <w:rPr>
+                <w:rFonts w:ascii="Century Gothic" w:hAnsi="Century Gothic"/>
+                <w:color w:val="000000"/>
+                <w:sz w:val="18"/>
+                <w:szCs w:val="18"/>
+              </w:rPr>
+            </w:pPr>
+            <w:r>
+              <w:rPr>
+                <w:rFonts w:ascii="Century Gothic" w:hAnsi="Century Gothic"/>
+                <w:color w:val="000000"/>
+                <w:sz w:val="18"/>
+                <w:szCs w:val="18"/>
+              </w:rPr>
+              <w:t>Michael D</w:t>
             </w:r>
           </w:p>
         </w:tc>

</xml_diff>

<commit_message>
Updating the Paperwork & Creating the Turn In File
</commit_message>
<xml_diff>
--- a/Group4Assignment5DocumentationWeek7.docx
+++ b/Group4Assignment5DocumentationWeek7.docx
@@ -51,19 +51,27 @@
         <w:rPr>
           <w:rFonts w:asciiTheme="majorHAnsi" w:hAnsiTheme="majorHAnsi" w:cstheme="majorHAnsi"/>
         </w:rPr>
-        <w:t>Create a “shoppers” table and prompt to user to enter a new shopper Include</w:t>
-      </w:r>
-    </w:p>
-    <w:p>
-      <w:pPr>
+        <w:t xml:space="preserve">Create a “shoppers” table and prompt to user to enter a new shopper </w:t>
+      </w:r>
+      <w:proofErr w:type="gramStart"/>
+      <w:r>
         <w:rPr>
           <w:rFonts w:asciiTheme="majorHAnsi" w:hAnsiTheme="majorHAnsi" w:cstheme="majorHAnsi"/>
         </w:rPr>
-      </w:pPr>
-      <w:r>
+        <w:t>Include</w:t>
+      </w:r>
+      <w:proofErr w:type="gramEnd"/>
+    </w:p>
+    <w:p>
+      <w:pPr>
         <w:rPr>
           <w:rFonts w:asciiTheme="majorHAnsi" w:hAnsiTheme="majorHAnsi" w:cstheme="majorHAnsi"/>
         </w:rPr>
+      </w:pPr>
+      <w:r>
+        <w:rPr>
+          <w:rFonts w:asciiTheme="majorHAnsi" w:hAnsiTheme="majorHAnsi" w:cstheme="majorHAnsi"/>
+        </w:rPr>
         <w:t xml:space="preserve">                       Name</w:t>
       </w:r>
     </w:p>
@@ -90,31 +98,47 @@
         <w:rPr>
           <w:rFonts w:asciiTheme="majorHAnsi" w:hAnsiTheme="majorHAnsi" w:cstheme="majorHAnsi"/>
         </w:rPr>
-        <w:t xml:space="preserve">                       Total spent</w:t>
-      </w:r>
-    </w:p>
-    <w:p>
-      <w:pPr>
+        <w:t xml:space="preserve">                       Total </w:t>
+      </w:r>
+      <w:proofErr w:type="gramStart"/>
+      <w:r>
         <w:rPr>
           <w:rFonts w:asciiTheme="majorHAnsi" w:hAnsiTheme="majorHAnsi" w:cstheme="majorHAnsi"/>
         </w:rPr>
-      </w:pPr>
-      <w:r>
+        <w:t>spent</w:t>
+      </w:r>
+      <w:proofErr w:type="gramEnd"/>
+    </w:p>
+    <w:p>
+      <w:pPr>
         <w:rPr>
           <w:rFonts w:asciiTheme="majorHAnsi" w:hAnsiTheme="majorHAnsi" w:cstheme="majorHAnsi"/>
         </w:rPr>
+      </w:pPr>
+      <w:r>
+        <w:rPr>
+          <w:rFonts w:asciiTheme="majorHAnsi" w:hAnsiTheme="majorHAnsi" w:cstheme="majorHAnsi"/>
+        </w:rPr>
         <w:t>Modify Qty on hand to</w:t>
       </w:r>
       <w:r>
         <w:rPr>
           <w:rFonts w:asciiTheme="majorHAnsi" w:hAnsiTheme="majorHAnsi" w:cstheme="majorHAnsi"/>
         </w:rPr>
-        <w:t xml:space="preserve"> a random number between 2 and 56</w:t>
-      </w:r>
+        <w:t xml:space="preserve"> a random number between 2 and </w:t>
+      </w:r>
+      <w:proofErr w:type="gramStart"/>
       <w:r>
         <w:rPr>
           <w:rFonts w:asciiTheme="majorHAnsi" w:hAnsiTheme="majorHAnsi" w:cstheme="majorHAnsi"/>
         </w:rPr>
+        <w:t>56</w:t>
+      </w:r>
+      <w:proofErr w:type="gramEnd"/>
+      <w:r>
+        <w:rPr>
+          <w:rFonts w:asciiTheme="majorHAnsi" w:hAnsiTheme="majorHAnsi" w:cstheme="majorHAnsi"/>
+        </w:rPr>
         <w:t xml:space="preserve"> </w:t>
       </w:r>
     </w:p>
@@ -264,8 +288,16 @@
         <w:rPr>
           <w:rFonts w:asciiTheme="majorHAnsi" w:hAnsiTheme="majorHAnsi" w:cstheme="majorHAnsi"/>
         </w:rPr>
-        <w:t>Christopher Rodela</w:t>
-      </w:r>
+        <w:t xml:space="preserve">Christopher </w:t>
+      </w:r>
+      <w:proofErr w:type="spellStart"/>
+      <w:r>
+        <w:rPr>
+          <w:rFonts w:asciiTheme="majorHAnsi" w:hAnsiTheme="majorHAnsi" w:cstheme="majorHAnsi"/>
+        </w:rPr>
+        <w:t>Rodela</w:t>
+      </w:r>
+      <w:proofErr w:type="spellEnd"/>
     </w:p>
     <w:p/>
     <w:p/>
@@ -341,7 +373,7 @@
           <w:color w:val="568278"/>
           <w:sz w:val="32"/>
         </w:rPr>
-        <w:t>2</w:t>
+        <w:t>3</w:t>
       </w:r>
       <w:r>
         <w:rPr>
@@ -361,7 +393,7 @@
           <w:color w:val="568278"/>
           <w:sz w:val="32"/>
         </w:rPr>
-        <w:t>8</w:t>
+        <w:t>0</w:t>
       </w:r>
     </w:p>
     <w:p>
@@ -1368,8 +1400,18 @@
                 <w:color w:val="000000"/>
                 <w:sz w:val="18"/>
               </w:rPr>
-              <w:t>Christopher Rodela</w:t>
-            </w:r>
+              <w:t xml:space="preserve">Christopher </w:t>
+            </w:r>
+            <w:proofErr w:type="spellStart"/>
+            <w:r>
+              <w:rPr>
+                <w:rFonts w:ascii="Century Gothic" w:hAnsi="Century Gothic"/>
+                <w:color w:val="000000"/>
+                <w:sz w:val="18"/>
+              </w:rPr>
+              <w:t>Rodela</w:t>
+            </w:r>
+            <w:proofErr w:type="spellEnd"/>
           </w:p>
         </w:tc>
       </w:tr>
@@ -2245,7 +2287,43 @@
                 <w:color w:val="000000"/>
                 <w:sz w:val="18"/>
               </w:rPr>
-              <w:t>Adding a UI prompt for a user adding a new shopper, Adding a “purchase” option to the shopping list menu, Adding basic version of CalcTotalCost() function</w:t>
+              <w:t xml:space="preserve">Adding a UI prompt for a user adding a new shopper, </w:t>
+            </w:r>
+            <w:proofErr w:type="gramStart"/>
+            <w:r>
+              <w:rPr>
+                <w:rFonts w:ascii="Century Gothic" w:hAnsi="Century Gothic"/>
+                <w:color w:val="000000"/>
+                <w:sz w:val="18"/>
+              </w:rPr>
+              <w:t>Adding</w:t>
+            </w:r>
+            <w:proofErr w:type="gramEnd"/>
+            <w:r>
+              <w:rPr>
+                <w:rFonts w:ascii="Century Gothic" w:hAnsi="Century Gothic"/>
+                <w:color w:val="000000"/>
+                <w:sz w:val="18"/>
+              </w:rPr>
+              <w:t xml:space="preserve"> a “purchase” option to the shopping list menu, Adding basic version of </w:t>
+            </w:r>
+            <w:proofErr w:type="spellStart"/>
+            <w:r>
+              <w:rPr>
+                <w:rFonts w:ascii="Century Gothic" w:hAnsi="Century Gothic"/>
+                <w:color w:val="000000"/>
+                <w:sz w:val="18"/>
+              </w:rPr>
+              <w:t>CalcTotalCost</w:t>
+            </w:r>
+            <w:proofErr w:type="spellEnd"/>
+            <w:r>
+              <w:rPr>
+                <w:rFonts w:ascii="Century Gothic" w:hAnsi="Century Gothic"/>
+                <w:color w:val="000000"/>
+                <w:sz w:val="18"/>
+              </w:rPr>
+              <w:t>() function</w:t>
             </w:r>
           </w:p>
         </w:tc>
@@ -2745,8 +2823,18 @@
                 <w:color w:val="000000"/>
                 <w:sz w:val="18"/>
               </w:rPr>
-              <w:t>Christopher Rodela</w:t>
-            </w:r>
+              <w:t xml:space="preserve">Christopher </w:t>
+            </w:r>
+            <w:proofErr w:type="spellStart"/>
+            <w:r>
+              <w:rPr>
+                <w:rFonts w:ascii="Century Gothic" w:hAnsi="Century Gothic"/>
+                <w:color w:val="000000"/>
+                <w:sz w:val="18"/>
+              </w:rPr>
+              <w:t>Rodela</w:t>
+            </w:r>
+            <w:proofErr w:type="spellEnd"/>
           </w:p>
         </w:tc>
       </w:tr>
@@ -2861,7 +2949,7 @@
                 <w:color w:val="000000"/>
                 <w:sz w:val="18"/>
               </w:rPr>
-              <w:t>Various Bugfixes</w:t>
+              <w:t>Fixing/Adjusting Integrations between the Front-End and Back-End</w:t>
             </w:r>
           </w:p>
         </w:tc>
@@ -2934,6 +3022,14 @@
                 <w:sz w:val="18"/>
               </w:rPr>
             </w:pPr>
+            <w:r>
+              <w:rPr>
+                <w:rFonts w:ascii="Century Gothic" w:hAnsi="Century Gothic"/>
+                <w:color w:val="000000"/>
+                <w:sz w:val="18"/>
+              </w:rPr>
+              <w:t>3/1/2023</w:t>
+            </w:r>
           </w:p>
         </w:tc>
         <w:tc>
@@ -2963,6 +3059,14 @@
                 <w:sz w:val="18"/>
               </w:rPr>
             </w:pPr>
+            <w:r>
+              <w:rPr>
+                <w:rFonts w:ascii="Century Gothic" w:hAnsi="Century Gothic"/>
+                <w:color w:val="000000"/>
+                <w:sz w:val="18"/>
+              </w:rPr>
+              <w:t>0.2.8.2</w:t>
+            </w:r>
           </w:p>
         </w:tc>
         <w:tc>
@@ -2991,6 +3095,14 @@
                 <w:sz w:val="18"/>
               </w:rPr>
             </w:pPr>
+            <w:r>
+              <w:rPr>
+                <w:rFonts w:ascii="Century Gothic" w:hAnsi="Century Gothic"/>
+                <w:color w:val="000000"/>
+                <w:sz w:val="18"/>
+              </w:rPr>
+              <w:t>Various Bugfixes</w:t>
+            </w:r>
           </w:p>
         </w:tc>
         <w:tc>
@@ -3019,6 +3131,14 @@
                 <w:sz w:val="18"/>
               </w:rPr>
             </w:pPr>
+            <w:r>
+              <w:rPr>
+                <w:rFonts w:ascii="Century Gothic" w:hAnsi="Century Gothic"/>
+                <w:color w:val="000000"/>
+                <w:sz w:val="18"/>
+              </w:rPr>
+              <w:t>Jacob Wiles</w:t>
+            </w:r>
           </w:p>
         </w:tc>
       </w:tr>
@@ -3054,6 +3174,14 @@
                 <w:sz w:val="18"/>
               </w:rPr>
             </w:pPr>
+            <w:r>
+              <w:rPr>
+                <w:rFonts w:ascii="Century Gothic" w:hAnsi="Century Gothic"/>
+                <w:color w:val="000000"/>
+                <w:sz w:val="18"/>
+              </w:rPr>
+              <w:t>3/1/2023</w:t>
+            </w:r>
           </w:p>
         </w:tc>
         <w:tc>
@@ -3083,6 +3211,14 @@
                 <w:sz w:val="18"/>
               </w:rPr>
             </w:pPr>
+            <w:r>
+              <w:rPr>
+                <w:rFonts w:ascii="Century Gothic" w:hAnsi="Century Gothic"/>
+                <w:color w:val="000000"/>
+                <w:sz w:val="18"/>
+              </w:rPr>
+              <w:t>0.3.0</w:t>
+            </w:r>
           </w:p>
         </w:tc>
         <w:tc>
@@ -3111,6 +3247,14 @@
                 <w:sz w:val="18"/>
               </w:rPr>
             </w:pPr>
+            <w:r>
+              <w:rPr>
+                <w:rFonts w:ascii="Century Gothic" w:hAnsi="Century Gothic"/>
+                <w:color w:val="000000"/>
+                <w:sz w:val="18"/>
+              </w:rPr>
+              <w:t>“Official Release” and Final turn-in for week 7</w:t>
+            </w:r>
           </w:p>
         </w:tc>
         <w:tc>
@@ -3139,6 +3283,14 @@
                 <w:sz w:val="18"/>
               </w:rPr>
             </w:pPr>
+            <w:r>
+              <w:rPr>
+                <w:rFonts w:ascii="Century Gothic" w:hAnsi="Century Gothic"/>
+                <w:color w:val="000000"/>
+                <w:sz w:val="18"/>
+              </w:rPr>
+              <w:t>Jacob Wiles</w:t>
+            </w:r>
           </w:p>
         </w:tc>
       </w:tr>
@@ -4374,14 +4526,6 @@
                 <w:sz w:val="18"/>
               </w:rPr>
             </w:pPr>
-            <w:r>
-              <w:rPr>
-                <w:rFonts w:ascii="Century Gothic" w:hAnsi="Century Gothic"/>
-                <w:color w:val="000000"/>
-                <w:sz w:val="18"/>
-              </w:rPr>
-              <w:t>3/1/2023</w:t>
-            </w:r>
           </w:p>
         </w:tc>
         <w:tc>
@@ -4411,14 +4555,6 @@
                 <w:sz w:val="18"/>
               </w:rPr>
             </w:pPr>
-            <w:r>
-              <w:rPr>
-                <w:rFonts w:ascii="Century Gothic" w:hAnsi="Century Gothic"/>
-                <w:color w:val="000000"/>
-                <w:sz w:val="18"/>
-              </w:rPr>
-              <w:t>0.3.0</w:t>
-            </w:r>
           </w:p>
         </w:tc>
         <w:tc>
@@ -4447,14 +4583,6 @@
                 <w:sz w:val="18"/>
               </w:rPr>
             </w:pPr>
-            <w:r>
-              <w:rPr>
-                <w:rFonts w:ascii="Century Gothic" w:hAnsi="Century Gothic"/>
-                <w:color w:val="000000"/>
-                <w:sz w:val="18"/>
-              </w:rPr>
-              <w:t>“Official Release” and Final turn-in for week 7</w:t>
-            </w:r>
           </w:p>
         </w:tc>
         <w:tc>
@@ -4483,14 +4611,6 @@
                 <w:sz w:val="18"/>
               </w:rPr>
             </w:pPr>
-            <w:r>
-              <w:rPr>
-                <w:rFonts w:ascii="Century Gothic" w:hAnsi="Century Gothic"/>
-                <w:color w:val="000000"/>
-                <w:sz w:val="18"/>
-              </w:rPr>
-              <w:t>Jacob Wiles</w:t>
-            </w:r>
           </w:p>
         </w:tc>
       </w:tr>
@@ -4770,7 +4890,21 @@
         <w:rPr>
           <w:rFonts w:ascii="Century Gothic" w:hAnsi="Century Gothic"/>
         </w:rPr>
-        <w:t xml:space="preserve">UX/UI will be separated from the back-end logic in a separate .cpp file. </w:t>
+        <w:t>UX/UI will be separated from the back-end logic in a separate .</w:t>
+      </w:r>
+      <w:proofErr w:type="spellStart"/>
+      <w:r>
+        <w:rPr>
+          <w:rFonts w:ascii="Century Gothic" w:hAnsi="Century Gothic"/>
+        </w:rPr>
+        <w:t>cpp</w:t>
+      </w:r>
+      <w:proofErr w:type="spellEnd"/>
+      <w:r>
+        <w:rPr>
+          <w:rFonts w:ascii="Century Gothic" w:hAnsi="Century Gothic"/>
+        </w:rPr>
+        <w:t xml:space="preserve"> file. </w:t>
       </w:r>
     </w:p>
     <w:p>
@@ -4814,7 +4948,21 @@
         <w:rPr>
           <w:rFonts w:ascii="Century Gothic" w:hAnsi="Century Gothic"/>
         </w:rPr>
-        <w:t>All variables will be declared at the top of the relevant file or function, including lamda functions, and listed in the approximate order that they are used in within their scope.</w:t>
+        <w:t xml:space="preserve">All variables will be declared at the top of the relevant file or function, including </w:t>
+      </w:r>
+      <w:proofErr w:type="spellStart"/>
+      <w:r>
+        <w:rPr>
+          <w:rFonts w:ascii="Century Gothic" w:hAnsi="Century Gothic"/>
+        </w:rPr>
+        <w:t>lamda</w:t>
+      </w:r>
+      <w:proofErr w:type="spellEnd"/>
+      <w:r>
+        <w:rPr>
+          <w:rFonts w:ascii="Century Gothic" w:hAnsi="Century Gothic"/>
+        </w:rPr>
+        <w:t xml:space="preserve"> functions, and listed in the approximate order that they are used in within their scope.</w:t>
       </w:r>
     </w:p>
     <w:p>
@@ -5410,8 +5558,16 @@
         <w:rPr>
           <w:rFonts w:ascii="Century Gothic" w:hAnsi="Century Gothic"/>
         </w:rPr>
-        <w:t>The user will need to have the RapidCSV</w:t>
-      </w:r>
+        <w:t xml:space="preserve">The user will need to have the </w:t>
+      </w:r>
+      <w:proofErr w:type="spellStart"/>
+      <w:r>
+        <w:rPr>
+          <w:rFonts w:ascii="Century Gothic" w:hAnsi="Century Gothic"/>
+        </w:rPr>
+        <w:t>RapidCSV</w:t>
+      </w:r>
+      <w:proofErr w:type="spellEnd"/>
       <w:r>
         <w:rPr>
           <w:rFonts w:ascii="Century Gothic" w:hAnsi="Century Gothic"/>
@@ -6056,7 +6212,27 @@
                 <w:sz w:val="18"/>
                 <w:szCs w:val="18"/>
               </w:rPr>
-              <w:t>We are going to be both importing and exporting .csv files that contains book data. This will occasionally use the RapidCSV library to help with reading and parsing incoming files.</w:t>
+              <w:t xml:space="preserve">We are going to be both importing and exporting .csv files that contains book data. This will occasionally use the </w:t>
+            </w:r>
+            <w:proofErr w:type="spellStart"/>
+            <w:r>
+              <w:rPr>
+                <w:rFonts w:ascii="Century Gothic" w:eastAsia="Times New Roman" w:hAnsi="Century Gothic" w:cs="Times New Roman"/>
+                <w:color w:val="000000"/>
+                <w:sz w:val="18"/>
+                <w:szCs w:val="18"/>
+              </w:rPr>
+              <w:t>RapidCSV</w:t>
+            </w:r>
+            <w:proofErr w:type="spellEnd"/>
+            <w:r>
+              <w:rPr>
+                <w:rFonts w:ascii="Century Gothic" w:eastAsia="Times New Roman" w:hAnsi="Century Gothic" w:cs="Times New Roman"/>
+                <w:color w:val="000000"/>
+                <w:sz w:val="18"/>
+                <w:szCs w:val="18"/>
+              </w:rPr>
+              <w:t xml:space="preserve"> library to help with reading and parsing incoming files.</w:t>
             </w:r>
           </w:p>
         </w:tc>
@@ -6825,7 +7001,15 @@
               <w:pStyle w:val="Standard"/>
             </w:pPr>
             <w:r>
-              <w:t>We’ll be using SQLite to make our database to store and track our books, users, and shoppers data.</w:t>
+              <w:t xml:space="preserve">We’ll be using SQLite to make our database to store and track our books, users, and </w:t>
+            </w:r>
+            <w:proofErr w:type="gramStart"/>
+            <w:r>
+              <w:t>shoppers</w:t>
+            </w:r>
+            <w:proofErr w:type="gramEnd"/>
+            <w:r>
+              <w:t xml:space="preserve"> data.</w:t>
             </w:r>
           </w:p>
         </w:tc>
@@ -7392,7 +7576,27 @@
                 <w:sz w:val="18"/>
                 <w:szCs w:val="18"/>
               </w:rPr>
-              <w:t>Once the user selects how they want to search and what they want to search for, the back-end will construct the appropriate query to give to the database to search its records for</w:t>
+              <w:t xml:space="preserve">Once the user selects how they want to search and what they want to search for, the </w:t>
+            </w:r>
+            <w:proofErr w:type="gramStart"/>
+            <w:r>
+              <w:rPr>
+                <w:rFonts w:ascii="Century Gothic" w:eastAsia="Times New Roman" w:hAnsi="Century Gothic" w:cs="Times New Roman"/>
+                <w:color w:val="000000"/>
+                <w:sz w:val="18"/>
+                <w:szCs w:val="18"/>
+              </w:rPr>
+              <w:t>back-end</w:t>
+            </w:r>
+            <w:proofErr w:type="gramEnd"/>
+            <w:r>
+              <w:rPr>
+                <w:rFonts w:ascii="Century Gothic" w:eastAsia="Times New Roman" w:hAnsi="Century Gothic" w:cs="Times New Roman"/>
+                <w:color w:val="000000"/>
+                <w:sz w:val="18"/>
+                <w:szCs w:val="18"/>
+              </w:rPr>
+              <w:t xml:space="preserve"> will construct the appropriate query to give to the database to search its records for</w:t>
             </w:r>
             <w:r>
               <w:rPr>
@@ -7858,7 +8062,21 @@
         <w:rPr>
           <w:rFonts w:ascii="Century Gothic" w:hAnsi="Century Gothic"/>
         </w:rPr>
-        <w:t>The user will need to have the RapidCSV library installed onto their machine(s).</w:t>
+        <w:t xml:space="preserve">The user will need to have the </w:t>
+      </w:r>
+      <w:proofErr w:type="spellStart"/>
+      <w:r>
+        <w:rPr>
+          <w:rFonts w:ascii="Century Gothic" w:hAnsi="Century Gothic"/>
+        </w:rPr>
+        <w:t>RapidCSV</w:t>
+      </w:r>
+      <w:proofErr w:type="spellEnd"/>
+      <w:r>
+        <w:rPr>
+          <w:rFonts w:ascii="Century Gothic" w:hAnsi="Century Gothic"/>
+        </w:rPr>
+        <w:t xml:space="preserve"> library installed onto their machine(s).</w:t>
       </w:r>
     </w:p>
     <w:p>
@@ -8108,7 +8326,55 @@
           <w:rFonts w:ascii="Century Gothic" w:hAnsi="Century Gothic"/>
           <w:sz w:val="21"/>
         </w:rPr>
-        <w:t>, so our .cpp’s, our .h’s, and any .json and .csv that we’ve made should also be listed here, but do not include any of the files that were given to us as part of the assignment, i.e. the “books.json” and “books.csv” that are the inventory files that we were given.)</w:t>
+        <w:t>, so our .</w:t>
+      </w:r>
+      <w:proofErr w:type="spellStart"/>
+      <w:r>
+        <w:rPr>
+          <w:rFonts w:ascii="Century Gothic" w:hAnsi="Century Gothic"/>
+          <w:sz w:val="21"/>
+        </w:rPr>
+        <w:t>cpp’s</w:t>
+      </w:r>
+      <w:proofErr w:type="spellEnd"/>
+      <w:r>
+        <w:rPr>
+          <w:rFonts w:ascii="Century Gothic" w:hAnsi="Century Gothic"/>
+          <w:sz w:val="21"/>
+        </w:rPr>
+        <w:t>, our .h’s, and any .</w:t>
+      </w:r>
+      <w:proofErr w:type="spellStart"/>
+      <w:r>
+        <w:rPr>
+          <w:rFonts w:ascii="Century Gothic" w:hAnsi="Century Gothic"/>
+          <w:sz w:val="21"/>
+        </w:rPr>
+        <w:t>json</w:t>
+      </w:r>
+      <w:proofErr w:type="spellEnd"/>
+      <w:r>
+        <w:rPr>
+          <w:rFonts w:ascii="Century Gothic" w:hAnsi="Century Gothic"/>
+          <w:sz w:val="21"/>
+        </w:rPr>
+        <w:t xml:space="preserve"> and .csv that we’ve made should also be listed here, but do not include any of the files that were given to us as part of the assignment, i.e. the “</w:t>
+      </w:r>
+      <w:proofErr w:type="spellStart"/>
+      <w:r>
+        <w:rPr>
+          <w:rFonts w:ascii="Century Gothic" w:hAnsi="Century Gothic"/>
+          <w:sz w:val="21"/>
+        </w:rPr>
+        <w:t>books.json</w:t>
+      </w:r>
+      <w:proofErr w:type="spellEnd"/>
+      <w:r>
+        <w:rPr>
+          <w:rFonts w:ascii="Century Gothic" w:hAnsi="Century Gothic"/>
+          <w:sz w:val="21"/>
+        </w:rPr>
+        <w:t>” and “books.csv” that are the inventory files that we were given.)</w:t>
       </w:r>
     </w:p>
     <w:p>
@@ -8155,7 +8421,53 @@
         <w:rPr>
           <w:rFonts w:ascii="Century Gothic" w:hAnsi="Century Gothic"/>
         </w:rPr>
-        <w:t>Week 7 Gantt Chart Ver5.pdf</w:t>
+        <w:t xml:space="preserve">Week 7 Gantt Chart Turn </w:t>
+      </w:r>
+      <w:proofErr w:type="gramStart"/>
+      <w:r>
+        <w:rPr>
+          <w:rFonts w:ascii="Century Gothic" w:hAnsi="Century Gothic"/>
+        </w:rPr>
+        <w:t>In</w:t>
+      </w:r>
+      <w:proofErr w:type="gramEnd"/>
+      <w:r>
+        <w:rPr>
+          <w:rFonts w:ascii="Century Gothic" w:hAnsi="Century Gothic"/>
+        </w:rPr>
+        <w:t xml:space="preserve"> Portrait</w:t>
+      </w:r>
+      <w:r>
+        <w:rPr>
+          <w:rFonts w:ascii="Century Gothic" w:hAnsi="Century Gothic"/>
+        </w:rPr>
+        <w:t>.pdf</w:t>
+      </w:r>
+    </w:p>
+    <w:p>
+      <w:pPr>
+        <w:pStyle w:val="Standard"/>
+        <w:rPr>
+          <w:rFonts w:ascii="Century Gothic" w:hAnsi="Century Gothic"/>
+        </w:rPr>
+      </w:pPr>
+      <w:r>
+        <w:rPr>
+          <w:rFonts w:ascii="Century Gothic" w:hAnsi="Century Gothic"/>
+        </w:rPr>
+        <w:t xml:space="preserve">Week 7 Gantt Chart </w:t>
+      </w:r>
+      <w:r>
+        <w:rPr>
+          <w:rFonts w:ascii="Century Gothic" w:hAnsi="Century Gothic"/>
+        </w:rPr>
+        <w:t>Turn In</w:t>
+      </w:r>
+      <w:r>
+        <w:rPr>
+          <w:rFonts w:ascii="Century Gothic" w:hAnsi="Century Gothic"/>
+        </w:rPr>
+        <w:t>.pdf</w:t>
       </w:r>
     </w:p>
     <w:p>
@@ -8215,12 +8527,14 @@
           <w:rFonts w:ascii="Century Gothic" w:hAnsi="Century Gothic"/>
         </w:rPr>
       </w:pPr>
+      <w:proofErr w:type="spellStart"/>
       <w:r>
         <w:rPr>
           <w:rFonts w:ascii="Century Gothic" w:hAnsi="Century Gothic"/>
         </w:rPr>
         <w:t>BackEnd.h</w:t>
       </w:r>
+      <w:proofErr w:type="spellEnd"/>
     </w:p>
     <w:p>
       <w:pPr>
@@ -8251,12 +8565,14 @@
           <w:rFonts w:ascii="Century Gothic" w:hAnsi="Century Gothic"/>
         </w:rPr>
       </w:pPr>
+      <w:proofErr w:type="spellStart"/>
       <w:r>
         <w:rPr>
           <w:rFonts w:ascii="Century Gothic" w:hAnsi="Century Gothic"/>
         </w:rPr>
         <w:t>Book.h</w:t>
       </w:r>
+      <w:proofErr w:type="spellEnd"/>
     </w:p>
     <w:p>
       <w:pPr>
@@ -8269,12 +8585,14 @@
           <w:rFonts w:ascii="Century Gothic" w:hAnsi="Century Gothic"/>
         </w:rPr>
       </w:pPr>
+      <w:proofErr w:type="spellStart"/>
       <w:r>
         <w:rPr>
           <w:rFonts w:ascii="Century Gothic" w:hAnsi="Century Gothic"/>
         </w:rPr>
         <w:t>bookstoreInventory.db</w:t>
       </w:r>
+      <w:proofErr w:type="spellEnd"/>
     </w:p>
     <w:p>
       <w:pPr>
@@ -8305,12 +8623,14 @@
           <w:rFonts w:ascii="Century Gothic" w:hAnsi="Century Gothic"/>
         </w:rPr>
       </w:pPr>
+      <w:proofErr w:type="spellStart"/>
       <w:r>
         <w:rPr>
           <w:rFonts w:ascii="Century Gothic" w:hAnsi="Century Gothic"/>
         </w:rPr>
         <w:t>hash_password.h</w:t>
       </w:r>
+      <w:proofErr w:type="spellEnd"/>
     </w:p>
     <w:p>
       <w:pPr>
@@ -8377,12 +8697,14 @@
           <w:rFonts w:ascii="Century Gothic" w:hAnsi="Century Gothic"/>
         </w:rPr>
       </w:pPr>
+      <w:proofErr w:type="spellStart"/>
       <w:r>
         <w:rPr>
           <w:rFonts w:ascii="Century Gothic" w:hAnsi="Century Gothic"/>
         </w:rPr>
         <w:t>Menu.h</w:t>
       </w:r>
+      <w:proofErr w:type="spellEnd"/>
     </w:p>
     <w:p>
       <w:pPr>
@@ -8413,12 +8735,14 @@
           <w:rFonts w:ascii="Century Gothic" w:hAnsi="Century Gothic"/>
         </w:rPr>
       </w:pPr>
+      <w:proofErr w:type="spellStart"/>
       <w:r>
         <w:rPr>
           <w:rFonts w:ascii="Century Gothic" w:hAnsi="Century Gothic"/>
         </w:rPr>
         <w:t>MenuItem.h</w:t>
       </w:r>
+      <w:proofErr w:type="spellEnd"/>
     </w:p>
     <w:p>
       <w:pPr>
@@ -8449,12 +8773,14 @@
           <w:rFonts w:ascii="Century Gothic" w:hAnsi="Century Gothic"/>
         </w:rPr>
       </w:pPr>
+      <w:proofErr w:type="spellStart"/>
       <w:r>
         <w:rPr>
           <w:rFonts w:ascii="Century Gothic" w:hAnsi="Century Gothic"/>
         </w:rPr>
         <w:t>rapidcsv.h</w:t>
       </w:r>
+      <w:proofErr w:type="spellEnd"/>
     </w:p>
     <w:p>
       <w:pPr>
@@ -8521,12 +8847,14 @@
           <w:rFonts w:ascii="Century Gothic" w:hAnsi="Century Gothic"/>
         </w:rPr>
       </w:pPr>
+      <w:proofErr w:type="spellStart"/>
       <w:r>
         <w:rPr>
           <w:rFonts w:ascii="Century Gothic" w:hAnsi="Century Gothic"/>
         </w:rPr>
         <w:t>Utilities.h</w:t>
       </w:r>
+      <w:proofErr w:type="spellEnd"/>
     </w:p>
     <w:p>
       <w:pPr>
@@ -8579,7 +8907,39 @@
           <w:rFonts w:ascii="Century Gothic" w:hAnsi="Century Gothic"/>
           <w:sz w:val="21"/>
         </w:rPr>
-        <w:t>(REMEMBER: If Professor Carmon runs into a bug in our application and he doesn’t see it listed and documented here, it will count as an automatic 0 points for the total “Functionality” portion for this turn in. So TEST TEST TEST!!! Everybody, test your code and communicate any problems you find! And the Lead needs to test ALL the code and ask if anyone knows of any problems with their work.)</w:t>
+        <w:t xml:space="preserve">(REMEMBER: If Professor Carmon runs into a bug in our application and he doesn’t see it listed and documented here, it will count as an automatic 0 points for the total “Functionality” portion for this turn in. </w:t>
+      </w:r>
+      <w:proofErr w:type="gramStart"/>
+      <w:r>
+        <w:rPr>
+          <w:rFonts w:ascii="Century Gothic" w:hAnsi="Century Gothic"/>
+          <w:sz w:val="21"/>
+        </w:rPr>
+        <w:t>So</w:t>
+      </w:r>
+      <w:proofErr w:type="gramEnd"/>
+      <w:r>
+        <w:rPr>
+          <w:rFonts w:ascii="Century Gothic" w:hAnsi="Century Gothic"/>
+          <w:sz w:val="21"/>
+        </w:rPr>
+        <w:t xml:space="preserve"> TEST </w:t>
+      </w:r>
+      <w:proofErr w:type="spellStart"/>
+      <w:r>
+        <w:rPr>
+          <w:rFonts w:ascii="Century Gothic" w:hAnsi="Century Gothic"/>
+          <w:sz w:val="21"/>
+        </w:rPr>
+        <w:t>TEST</w:t>
+      </w:r>
+      <w:proofErr w:type="spellEnd"/>
+      <w:r>
+        <w:rPr>
+          <w:rFonts w:ascii="Century Gothic" w:hAnsi="Century Gothic"/>
+          <w:sz w:val="21"/>
+        </w:rPr>
+        <w:t xml:space="preserve"> TEST!!! Everybody, test your code and communicate any problems you find! And the Lead needs to test ALL the code and ask if anyone knows of any problems with their work.)</w:t>
       </w:r>
     </w:p>
     <w:p>
@@ -8887,7 +9247,27 @@
                 <w:sz w:val="18"/>
                 <w:szCs w:val="18"/>
               </w:rPr>
-              <w:t>’re going to want to centralize our validation for each type of data, ISBN, Year, Cost, Quantity, etc., so that both the front-end and the back-end don’t have to implement their own checks to the data.</w:t>
+              <w:t xml:space="preserve">’re going to want to centralize our validation for each type of data, ISBN, Year, Cost, Quantity, etc., so that both the front-end and the </w:t>
+            </w:r>
+            <w:proofErr w:type="gramStart"/>
+            <w:r>
+              <w:rPr>
+                <w:rFonts w:ascii="Century Gothic" w:hAnsi="Century Gothic"/>
+                <w:color w:val="000000"/>
+                <w:sz w:val="18"/>
+                <w:szCs w:val="18"/>
+              </w:rPr>
+              <w:t>back-end</w:t>
+            </w:r>
+            <w:proofErr w:type="gramEnd"/>
+            <w:r>
+              <w:rPr>
+                <w:rFonts w:ascii="Century Gothic" w:hAnsi="Century Gothic"/>
+                <w:color w:val="000000"/>
+                <w:sz w:val="18"/>
+                <w:szCs w:val="18"/>
+              </w:rPr>
+              <w:t xml:space="preserve"> don’t have to implement their own checks to the data.</w:t>
             </w:r>
           </w:p>
         </w:tc>
@@ -9136,7 +9516,67 @@
                 <w:sz w:val="18"/>
                 <w:szCs w:val="18"/>
               </w:rPr>
-              <w:t>Importing files into the database using the Rapidcsv library can lead to larger ISBNs getting converted into scientific notation. Recommended that we replace the use of the Rapidcsv library for importing .csv files with the regular ifstream and doing our parsing manually.</w:t>
+              <w:t xml:space="preserve">Importing files into the database using the </w:t>
+            </w:r>
+            <w:proofErr w:type="spellStart"/>
+            <w:r>
+              <w:rPr>
+                <w:rFonts w:ascii="Century Gothic" w:hAnsi="Century Gothic"/>
+                <w:color w:val="000000"/>
+                <w:sz w:val="18"/>
+                <w:szCs w:val="18"/>
+              </w:rPr>
+              <w:t>Rapidcsv</w:t>
+            </w:r>
+            <w:proofErr w:type="spellEnd"/>
+            <w:r>
+              <w:rPr>
+                <w:rFonts w:ascii="Century Gothic" w:hAnsi="Century Gothic"/>
+                <w:color w:val="000000"/>
+                <w:sz w:val="18"/>
+                <w:szCs w:val="18"/>
+              </w:rPr>
+              <w:t xml:space="preserve"> library can lead to larger ISBNs getting converted into scientific notation. Recommended that we replace the use of the </w:t>
+            </w:r>
+            <w:proofErr w:type="spellStart"/>
+            <w:r>
+              <w:rPr>
+                <w:rFonts w:ascii="Century Gothic" w:hAnsi="Century Gothic"/>
+                <w:color w:val="000000"/>
+                <w:sz w:val="18"/>
+                <w:szCs w:val="18"/>
+              </w:rPr>
+              <w:t>Rapidcsv</w:t>
+            </w:r>
+            <w:proofErr w:type="spellEnd"/>
+            <w:r>
+              <w:rPr>
+                <w:rFonts w:ascii="Century Gothic" w:hAnsi="Century Gothic"/>
+                <w:color w:val="000000"/>
+                <w:sz w:val="18"/>
+                <w:szCs w:val="18"/>
+              </w:rPr>
+              <w:t xml:space="preserve"> library for importing .csv files with the regular </w:t>
+            </w:r>
+            <w:proofErr w:type="spellStart"/>
+            <w:r>
+              <w:rPr>
+                <w:rFonts w:ascii="Century Gothic" w:hAnsi="Century Gothic"/>
+                <w:color w:val="000000"/>
+                <w:sz w:val="18"/>
+                <w:szCs w:val="18"/>
+              </w:rPr>
+              <w:t>ifstream</w:t>
+            </w:r>
+            <w:proofErr w:type="spellEnd"/>
+            <w:r>
+              <w:rPr>
+                <w:rFonts w:ascii="Century Gothic" w:hAnsi="Century Gothic"/>
+                <w:color w:val="000000"/>
+                <w:sz w:val="18"/>
+                <w:szCs w:val="18"/>
+              </w:rPr>
+              <w:t xml:space="preserve"> and doing our parsing manually.</w:t>
             </w:r>
           </w:p>
         </w:tc>
@@ -9256,7 +9696,27 @@
                 <w:sz w:val="18"/>
                 <w:szCs w:val="18"/>
               </w:rPr>
-              <w:t>The export book list function doesn't include the new fields MSRP and QuantityOnHand. This might not be needed but we can ask Prof. Carmon about if we'd need it or not.</w:t>
+              <w:t xml:space="preserve">The export book list function doesn't include the new fields MSRP and </w:t>
+            </w:r>
+            <w:proofErr w:type="spellStart"/>
+            <w:r>
+              <w:rPr>
+                <w:rFonts w:ascii="Century Gothic" w:hAnsi="Century Gothic"/>
+                <w:color w:val="000000"/>
+                <w:sz w:val="18"/>
+                <w:szCs w:val="18"/>
+              </w:rPr>
+              <w:t>QuantityOnHand</w:t>
+            </w:r>
+            <w:proofErr w:type="spellEnd"/>
+            <w:r>
+              <w:rPr>
+                <w:rFonts w:ascii="Century Gothic" w:hAnsi="Century Gothic"/>
+                <w:color w:val="000000"/>
+                <w:sz w:val="18"/>
+                <w:szCs w:val="18"/>
+              </w:rPr>
+              <w:t>. This might not be needed but we can ask Prof. Carmon about if we'd need it or not.</w:t>
             </w:r>
           </w:p>
         </w:tc>
@@ -9376,7 +9836,27 @@
                 <w:sz w:val="18"/>
                 <w:szCs w:val="18"/>
               </w:rPr>
-              <w:t>Most of the back-end that deals with the database don't use the safety features of checking if the database opened correctly</w:t>
+              <w:t xml:space="preserve">Most of the </w:t>
+            </w:r>
+            <w:proofErr w:type="gramStart"/>
+            <w:r>
+              <w:rPr>
+                <w:rFonts w:ascii="Century Gothic" w:hAnsi="Century Gothic"/>
+                <w:color w:val="000000"/>
+                <w:sz w:val="18"/>
+                <w:szCs w:val="18"/>
+              </w:rPr>
+              <w:t>back-end</w:t>
+            </w:r>
+            <w:proofErr w:type="gramEnd"/>
+            <w:r>
+              <w:rPr>
+                <w:rFonts w:ascii="Century Gothic" w:hAnsi="Century Gothic"/>
+                <w:color w:val="000000"/>
+                <w:sz w:val="18"/>
+                <w:szCs w:val="18"/>
+              </w:rPr>
+              <w:t xml:space="preserve"> that deals with the database don't use the safety features of checking if the database opened correctly</w:t>
             </w:r>
             <w:r>
               <w:rPr>
@@ -9505,7 +9985,47 @@
                 <w:sz w:val="18"/>
                 <w:szCs w:val="18"/>
               </w:rPr>
-              <w:t>We are not making use of checking the errors that we get from the database at all. Specifically, the variables "rc" and "&amp;zErrMsg". We need to change how we handle our errors and make sure to check for when any are reported and figure out a way to relay the error messages back to the front-end.</w:t>
+              <w:t>We are not making use of checking the errors that we get from the database at all. Specifically, the variables "</w:t>
+            </w:r>
+            <w:proofErr w:type="spellStart"/>
+            <w:r>
+              <w:rPr>
+                <w:rFonts w:ascii="Century Gothic" w:hAnsi="Century Gothic"/>
+                <w:color w:val="000000"/>
+                <w:sz w:val="18"/>
+                <w:szCs w:val="18"/>
+              </w:rPr>
+              <w:t>rc</w:t>
+            </w:r>
+            <w:proofErr w:type="spellEnd"/>
+            <w:r>
+              <w:rPr>
+                <w:rFonts w:ascii="Century Gothic" w:hAnsi="Century Gothic"/>
+                <w:color w:val="000000"/>
+                <w:sz w:val="18"/>
+                <w:szCs w:val="18"/>
+              </w:rPr>
+              <w:t>" and "&amp;</w:t>
+            </w:r>
+            <w:proofErr w:type="spellStart"/>
+            <w:r>
+              <w:rPr>
+                <w:rFonts w:ascii="Century Gothic" w:hAnsi="Century Gothic"/>
+                <w:color w:val="000000"/>
+                <w:sz w:val="18"/>
+                <w:szCs w:val="18"/>
+              </w:rPr>
+              <w:t>zErrMsg</w:t>
+            </w:r>
+            <w:proofErr w:type="spellEnd"/>
+            <w:r>
+              <w:rPr>
+                <w:rFonts w:ascii="Century Gothic" w:hAnsi="Century Gothic"/>
+                <w:color w:val="000000"/>
+                <w:sz w:val="18"/>
+                <w:szCs w:val="18"/>
+              </w:rPr>
+              <w:t>". We need to change how we handle our errors and make sure to check for when any are reported and figure out a way to relay the error messages back to the front-end.</w:t>
             </w:r>
           </w:p>
         </w:tc>
@@ -9625,7 +10145,27 @@
                 <w:sz w:val="18"/>
                 <w:szCs w:val="18"/>
               </w:rPr>
-              <w:t>There is currently no input validation done for when we import a file into the database. We need to check that all of the data that we receive from the file is valid before attempting to add it in to the database.</w:t>
+              <w:t xml:space="preserve">There is currently no input validation done for when we import a file into the database. We need to check that </w:t>
+            </w:r>
+            <w:proofErr w:type="gramStart"/>
+            <w:r>
+              <w:rPr>
+                <w:rFonts w:ascii="Century Gothic" w:hAnsi="Century Gothic"/>
+                <w:color w:val="000000"/>
+                <w:sz w:val="18"/>
+                <w:szCs w:val="18"/>
+              </w:rPr>
+              <w:t>all of</w:t>
+            </w:r>
+            <w:proofErr w:type="gramEnd"/>
+            <w:r>
+              <w:rPr>
+                <w:rFonts w:ascii="Century Gothic" w:hAnsi="Century Gothic"/>
+                <w:color w:val="000000"/>
+                <w:sz w:val="18"/>
+                <w:szCs w:val="18"/>
+              </w:rPr>
+              <w:t xml:space="preserve"> the data that we receive from the file is valid before attempting to add it in to the database.</w:t>
             </w:r>
           </w:p>
         </w:tc>
@@ -9745,7 +10285,27 @@
                 <w:sz w:val="18"/>
                 <w:szCs w:val="18"/>
               </w:rPr>
-              <w:t>When we ask for "Yes or No" input from the user, in most locations we ask the user to enter in simply "y" or "n". However, in the "Adding a book to your 'book list'" menu option, we ask the user for a "Yes" or "No" response. This behaivor is inconsistent with the rest of how was ask for this sort of input. We need to pick one of these versions and stick to it throughout the program.</w:t>
+              <w:t xml:space="preserve">When we ask for "Yes or No" input from the user, in most locations we ask the user to enter in simply "y" or "n". However, in the "Adding a book to your 'book list'" menu option, we ask the user for a "Yes" or "No" response. This </w:t>
+            </w:r>
+            <w:proofErr w:type="spellStart"/>
+            <w:r>
+              <w:rPr>
+                <w:rFonts w:ascii="Century Gothic" w:hAnsi="Century Gothic"/>
+                <w:color w:val="000000"/>
+                <w:sz w:val="18"/>
+                <w:szCs w:val="18"/>
+              </w:rPr>
+              <w:t>behaivor</w:t>
+            </w:r>
+            <w:proofErr w:type="spellEnd"/>
+            <w:r>
+              <w:rPr>
+                <w:rFonts w:ascii="Century Gothic" w:hAnsi="Century Gothic"/>
+                <w:color w:val="000000"/>
+                <w:sz w:val="18"/>
+                <w:szCs w:val="18"/>
+              </w:rPr>
+              <w:t xml:space="preserve"> is inconsistent with the rest of how was ask for this sort of input. We need to pick one of these versions and stick to it throughout the program.</w:t>
             </w:r>
             <w:r>
               <w:rPr>
@@ -9994,7 +10554,47 @@
                 <w:sz w:val="18"/>
                 <w:szCs w:val="18"/>
               </w:rPr>
-              <w:t>Menu system options may need to be rearranged, there are some sensitive menu options in the regular users menu that might be better suited behind the admin log in and not the regular login. Also, it might be nice to just have ALL of the functionality options within the admin menu without needing to switch over to the non-admin menu.</w:t>
+              <w:t xml:space="preserve">Menu system options may need to be rearranged, there are some sensitive menu options in the regular </w:t>
+            </w:r>
+            <w:proofErr w:type="gramStart"/>
+            <w:r>
+              <w:rPr>
+                <w:rFonts w:ascii="Century Gothic" w:hAnsi="Century Gothic"/>
+                <w:color w:val="000000"/>
+                <w:sz w:val="18"/>
+                <w:szCs w:val="18"/>
+              </w:rPr>
+              <w:t>users</w:t>
+            </w:r>
+            <w:proofErr w:type="gramEnd"/>
+            <w:r>
+              <w:rPr>
+                <w:rFonts w:ascii="Century Gothic" w:hAnsi="Century Gothic"/>
+                <w:color w:val="000000"/>
+                <w:sz w:val="18"/>
+                <w:szCs w:val="18"/>
+              </w:rPr>
+              <w:t xml:space="preserve"> menu that might be better suited behind the admin log in and not the regular login. Also, it might be nice to just have </w:t>
+            </w:r>
+            <w:proofErr w:type="gramStart"/>
+            <w:r>
+              <w:rPr>
+                <w:rFonts w:ascii="Century Gothic" w:hAnsi="Century Gothic"/>
+                <w:color w:val="000000"/>
+                <w:sz w:val="18"/>
+                <w:szCs w:val="18"/>
+              </w:rPr>
+              <w:t>ALL of</w:t>
+            </w:r>
+            <w:proofErr w:type="gramEnd"/>
+            <w:r>
+              <w:rPr>
+                <w:rFonts w:ascii="Century Gothic" w:hAnsi="Century Gothic"/>
+                <w:color w:val="000000"/>
+                <w:sz w:val="18"/>
+                <w:szCs w:val="18"/>
+              </w:rPr>
+              <w:t xml:space="preserve"> the functionality options within the admin menu without needing to switch over to the non-admin menu.</w:t>
             </w:r>
             <w:r>
               <w:rPr>
@@ -10529,7 +11129,27 @@
                 <w:sz w:val="18"/>
                 <w:szCs w:val="18"/>
               </w:rPr>
-              <w:t xml:space="preserve"> The back-end  was actually mostly already ready to handle this behavior, but our current front-end doesn’t support any way for the user to make use of it.</w:t>
+              <w:t xml:space="preserve"> The </w:t>
+            </w:r>
+            <w:proofErr w:type="gramStart"/>
+            <w:r>
+              <w:rPr>
+                <w:rFonts w:ascii="Century Gothic" w:hAnsi="Century Gothic"/>
+                <w:color w:val="000000"/>
+                <w:sz w:val="18"/>
+                <w:szCs w:val="18"/>
+              </w:rPr>
+              <w:t>back-end</w:t>
+            </w:r>
+            <w:proofErr w:type="gramEnd"/>
+            <w:r>
+              <w:rPr>
+                <w:rFonts w:ascii="Century Gothic" w:hAnsi="Century Gothic"/>
+                <w:color w:val="000000"/>
+                <w:sz w:val="18"/>
+                <w:szCs w:val="18"/>
+              </w:rPr>
+              <w:t xml:space="preserve">  was actually mostly already ready to handle this behavior, but our current front-end doesn’t support any way for the user to make use of it.</w:t>
             </w:r>
             <w:r>
               <w:rPr>
@@ -10577,6 +11197,395 @@
                 <w:szCs w:val="18"/>
               </w:rPr>
               <w:t>Michael D</w:t>
+            </w:r>
+          </w:p>
+        </w:tc>
+      </w:tr>
+      <w:tr>
+        <w:trPr>
+          <w:cantSplit/>
+          <w:trHeight w:val="503"/>
+        </w:trPr>
+        <w:tc>
+          <w:tcPr>
+            <w:tcW w:w="1256" w:type="dxa"/>
+            <w:tcBorders>
+              <w:top w:val="single" w:sz="4" w:space="0" w:color="A6A6A6"/>
+              <w:left w:val="single" w:sz="4" w:space="0" w:color="A6A6A6"/>
+              <w:bottom w:val="single" w:sz="4" w:space="0" w:color="A6A6A6"/>
+              <w:right w:val="single" w:sz="4" w:space="0" w:color="A6A6A6"/>
+            </w:tcBorders>
+            <w:tcMar>
+              <w:top w:w="0" w:type="dxa"/>
+              <w:left w:w="108" w:type="dxa"/>
+              <w:bottom w:w="0" w:type="dxa"/>
+              <w:right w:w="108" w:type="dxa"/>
+            </w:tcMar>
+            <w:vAlign w:val="center"/>
+          </w:tcPr>
+          <w:p>
+            <w:pPr>
+              <w:pStyle w:val="TableText"/>
+              <w:rPr>
+                <w:rFonts w:ascii="Century Gothic" w:hAnsi="Century Gothic"/>
+                <w:color w:val="000000"/>
+                <w:sz w:val="18"/>
+                <w:szCs w:val="18"/>
+              </w:rPr>
+            </w:pPr>
+            <w:r>
+              <w:rPr>
+                <w:rFonts w:ascii="Century Gothic" w:hAnsi="Century Gothic"/>
+                <w:color w:val="000000"/>
+                <w:sz w:val="18"/>
+                <w:szCs w:val="18"/>
+              </w:rPr>
+              <w:t>21</w:t>
+            </w:r>
+          </w:p>
+        </w:tc>
+        <w:tc>
+          <w:tcPr>
+            <w:tcW w:w="6915" w:type="dxa"/>
+            <w:tcBorders>
+              <w:top w:val="single" w:sz="4" w:space="0" w:color="A6A6A6"/>
+              <w:left w:val="single" w:sz="4" w:space="0" w:color="A6A6A6"/>
+              <w:bottom w:val="single" w:sz="4" w:space="0" w:color="A6A6A6"/>
+              <w:right w:val="single" w:sz="4" w:space="0" w:color="A6A6A6"/>
+            </w:tcBorders>
+            <w:tcMar>
+              <w:top w:w="0" w:type="dxa"/>
+              <w:left w:w="108" w:type="dxa"/>
+              <w:bottom w:w="0" w:type="dxa"/>
+              <w:right w:w="108" w:type="dxa"/>
+            </w:tcMar>
+            <w:vAlign w:val="center"/>
+          </w:tcPr>
+          <w:p>
+            <w:pPr>
+              <w:pStyle w:val="TableText"/>
+              <w:rPr>
+                <w:rFonts w:ascii="Century Gothic" w:hAnsi="Century Gothic"/>
+                <w:color w:val="000000"/>
+                <w:sz w:val="18"/>
+                <w:szCs w:val="18"/>
+              </w:rPr>
+            </w:pPr>
+            <w:r>
+              <w:rPr>
+                <w:rFonts w:ascii="Century Gothic" w:hAnsi="Century Gothic"/>
+                <w:color w:val="000000"/>
+                <w:sz w:val="18"/>
+                <w:szCs w:val="18"/>
+              </w:rPr>
+              <w:t>The “Add a book to your ‘shopping list’ from the database” menu item currently allows the user to add a book to their shopping list when the QUANTITY of that book in the database is 0. There should be a check to make sure that the QUANTITY is 1 or more before adding that book to the user’s shopping list.</w:t>
+            </w:r>
+          </w:p>
+        </w:tc>
+        <w:tc>
+          <w:tcPr>
+            <w:tcW w:w="2511" w:type="dxa"/>
+            <w:tcBorders>
+              <w:top w:val="single" w:sz="4" w:space="0" w:color="A6A6A6"/>
+              <w:left w:val="single" w:sz="4" w:space="0" w:color="A6A6A6"/>
+              <w:bottom w:val="single" w:sz="4" w:space="0" w:color="A6A6A6"/>
+              <w:right w:val="single" w:sz="4" w:space="0" w:color="A6A6A6"/>
+            </w:tcBorders>
+            <w:tcMar>
+              <w:top w:w="0" w:type="dxa"/>
+              <w:left w:w="108" w:type="dxa"/>
+              <w:bottom w:w="0" w:type="dxa"/>
+              <w:right w:w="108" w:type="dxa"/>
+            </w:tcMar>
+            <w:vAlign w:val="center"/>
+          </w:tcPr>
+          <w:p>
+            <w:pPr>
+              <w:pStyle w:val="TableText"/>
+              <w:rPr>
+                <w:rFonts w:ascii="Century Gothic" w:hAnsi="Century Gothic"/>
+                <w:color w:val="000000"/>
+                <w:sz w:val="18"/>
+                <w:szCs w:val="18"/>
+              </w:rPr>
+            </w:pPr>
+            <w:r>
+              <w:rPr>
+                <w:rFonts w:ascii="Century Gothic" w:hAnsi="Century Gothic"/>
+                <w:color w:val="000000"/>
+                <w:sz w:val="18"/>
+                <w:szCs w:val="18"/>
+              </w:rPr>
+              <w:t>Michael D</w:t>
+            </w:r>
+          </w:p>
+        </w:tc>
+      </w:tr>
+      <w:tr>
+        <w:trPr>
+          <w:cantSplit/>
+          <w:trHeight w:val="503"/>
+        </w:trPr>
+        <w:tc>
+          <w:tcPr>
+            <w:tcW w:w="1256" w:type="dxa"/>
+            <w:tcBorders>
+              <w:top w:val="single" w:sz="4" w:space="0" w:color="A6A6A6"/>
+              <w:left w:val="single" w:sz="4" w:space="0" w:color="A6A6A6"/>
+              <w:bottom w:val="single" w:sz="4" w:space="0" w:color="A6A6A6"/>
+              <w:right w:val="single" w:sz="4" w:space="0" w:color="A6A6A6"/>
+            </w:tcBorders>
+            <w:tcMar>
+              <w:top w:w="0" w:type="dxa"/>
+              <w:left w:w="108" w:type="dxa"/>
+              <w:bottom w:w="0" w:type="dxa"/>
+              <w:right w:w="108" w:type="dxa"/>
+            </w:tcMar>
+            <w:vAlign w:val="center"/>
+          </w:tcPr>
+          <w:p>
+            <w:pPr>
+              <w:pStyle w:val="TableText"/>
+              <w:rPr>
+                <w:rFonts w:ascii="Century Gothic" w:hAnsi="Century Gothic"/>
+                <w:color w:val="000000"/>
+                <w:sz w:val="18"/>
+                <w:szCs w:val="18"/>
+              </w:rPr>
+            </w:pPr>
+            <w:r>
+              <w:rPr>
+                <w:rFonts w:ascii="Century Gothic" w:hAnsi="Century Gothic"/>
+                <w:color w:val="000000"/>
+                <w:sz w:val="18"/>
+                <w:szCs w:val="18"/>
+              </w:rPr>
+              <w:t>22</w:t>
+            </w:r>
+          </w:p>
+        </w:tc>
+        <w:tc>
+          <w:tcPr>
+            <w:tcW w:w="6915" w:type="dxa"/>
+            <w:tcBorders>
+              <w:top w:val="single" w:sz="4" w:space="0" w:color="A6A6A6"/>
+              <w:left w:val="single" w:sz="4" w:space="0" w:color="A6A6A6"/>
+              <w:bottom w:val="single" w:sz="4" w:space="0" w:color="A6A6A6"/>
+              <w:right w:val="single" w:sz="4" w:space="0" w:color="A6A6A6"/>
+            </w:tcBorders>
+            <w:tcMar>
+              <w:top w:w="0" w:type="dxa"/>
+              <w:left w:w="108" w:type="dxa"/>
+              <w:bottom w:w="0" w:type="dxa"/>
+              <w:right w:w="108" w:type="dxa"/>
+            </w:tcMar>
+            <w:vAlign w:val="center"/>
+          </w:tcPr>
+          <w:p>
+            <w:pPr>
+              <w:pStyle w:val="TableText"/>
+              <w:rPr>
+                <w:rFonts w:ascii="Century Gothic" w:hAnsi="Century Gothic"/>
+                <w:color w:val="000000"/>
+                <w:sz w:val="18"/>
+                <w:szCs w:val="18"/>
+              </w:rPr>
+            </w:pPr>
+            <w:r>
+              <w:rPr>
+                <w:rFonts w:ascii="Century Gothic" w:hAnsi="Century Gothic"/>
+                <w:color w:val="000000"/>
+                <w:sz w:val="18"/>
+                <w:szCs w:val="18"/>
+              </w:rPr>
+              <w:t>Our current “</w:t>
+            </w:r>
+            <w:proofErr w:type="spellStart"/>
+            <w:r>
+              <w:rPr>
+                <w:rFonts w:ascii="Century Gothic" w:hAnsi="Century Gothic"/>
+                <w:color w:val="000000"/>
+                <w:sz w:val="18"/>
+                <w:szCs w:val="18"/>
+              </w:rPr>
+              <w:t>purchaseShoppingList</w:t>
+            </w:r>
+            <w:proofErr w:type="spellEnd"/>
+            <w:r>
+              <w:rPr>
+                <w:rFonts w:ascii="Century Gothic" w:hAnsi="Century Gothic"/>
+                <w:color w:val="000000"/>
+                <w:sz w:val="18"/>
+                <w:szCs w:val="18"/>
+              </w:rPr>
+              <w:t xml:space="preserve">()” function in the </w:t>
+            </w:r>
+            <w:proofErr w:type="gramStart"/>
+            <w:r>
+              <w:rPr>
+                <w:rFonts w:ascii="Century Gothic" w:hAnsi="Century Gothic"/>
+                <w:color w:val="000000"/>
+                <w:sz w:val="18"/>
+                <w:szCs w:val="18"/>
+              </w:rPr>
+              <w:t>back-end</w:t>
+            </w:r>
+            <w:proofErr w:type="gramEnd"/>
+            <w:r>
+              <w:rPr>
+                <w:rFonts w:ascii="Century Gothic" w:hAnsi="Century Gothic"/>
+                <w:color w:val="000000"/>
+                <w:sz w:val="18"/>
+                <w:szCs w:val="18"/>
+              </w:rPr>
+              <w:t xml:space="preserve"> handles the increasing of our TOTAL_SPENT and the decrease of our QUANTITY_ON_HAND in two separate sub-functions. This can lead to situations where if the shopping list includes a book that we have a 0 for its QUANTITY, then the shopper still gets docked for the full price of the </w:t>
+            </w:r>
+            <w:proofErr w:type="gramStart"/>
+            <w:r>
+              <w:rPr>
+                <w:rFonts w:ascii="Century Gothic" w:hAnsi="Century Gothic"/>
+                <w:color w:val="000000"/>
+                <w:sz w:val="18"/>
+                <w:szCs w:val="18"/>
+              </w:rPr>
+              <w:t>order</w:t>
+            </w:r>
+            <w:proofErr w:type="gramEnd"/>
+            <w:r>
+              <w:rPr>
+                <w:rFonts w:ascii="Century Gothic" w:hAnsi="Century Gothic"/>
+                <w:color w:val="000000"/>
+                <w:sz w:val="18"/>
+                <w:szCs w:val="18"/>
+              </w:rPr>
+              <w:t xml:space="preserve"> but we only update all of the books in the list before the book with the 0 QUANTITY and not updating any of the books that come after. The recommended solution is to combine the two sub-functions </w:t>
+            </w:r>
+            <w:proofErr w:type="spellStart"/>
+            <w:r>
+              <w:rPr>
+                <w:rFonts w:ascii="Century Gothic" w:hAnsi="Century Gothic"/>
+                <w:color w:val="000000"/>
+                <w:sz w:val="18"/>
+                <w:szCs w:val="18"/>
+              </w:rPr>
+              <w:t>increaseTotalSpent</w:t>
+            </w:r>
+            <w:proofErr w:type="spellEnd"/>
+            <w:r>
+              <w:rPr>
+                <w:rFonts w:ascii="Century Gothic" w:hAnsi="Century Gothic"/>
+                <w:color w:val="000000"/>
+                <w:sz w:val="18"/>
+                <w:szCs w:val="18"/>
+              </w:rPr>
+              <w:t xml:space="preserve">() and </w:t>
+            </w:r>
+            <w:proofErr w:type="spellStart"/>
+            <w:r>
+              <w:rPr>
+                <w:rFonts w:ascii="Century Gothic" w:hAnsi="Century Gothic"/>
+                <w:color w:val="000000"/>
+                <w:sz w:val="18"/>
+                <w:szCs w:val="18"/>
+              </w:rPr>
+              <w:t>decreaseBoughtBooks</w:t>
+            </w:r>
+            <w:proofErr w:type="spellEnd"/>
+            <w:r>
+              <w:rPr>
+                <w:rFonts w:ascii="Century Gothic" w:hAnsi="Century Gothic"/>
+                <w:color w:val="000000"/>
+                <w:sz w:val="18"/>
+                <w:szCs w:val="18"/>
+              </w:rPr>
+              <w:t xml:space="preserve">() into the </w:t>
+            </w:r>
+            <w:proofErr w:type="spellStart"/>
+            <w:r>
+              <w:rPr>
+                <w:rFonts w:ascii="Century Gothic" w:hAnsi="Century Gothic"/>
+                <w:color w:val="000000"/>
+                <w:sz w:val="18"/>
+                <w:szCs w:val="18"/>
+              </w:rPr>
+              <w:t>purchaseShoppingList</w:t>
+            </w:r>
+            <w:proofErr w:type="spellEnd"/>
+            <w:r>
+              <w:rPr>
+                <w:rFonts w:ascii="Century Gothic" w:hAnsi="Century Gothic"/>
+                <w:color w:val="000000"/>
+                <w:sz w:val="18"/>
+                <w:szCs w:val="18"/>
+              </w:rPr>
+              <w:t xml:space="preserve">() function and to check that the book is available first, then add the two UPDATE queries to the </w:t>
+            </w:r>
+            <w:proofErr w:type="spellStart"/>
+            <w:r>
+              <w:rPr>
+                <w:rFonts w:ascii="Century Gothic" w:hAnsi="Century Gothic"/>
+                <w:color w:val="000000"/>
+                <w:sz w:val="18"/>
+                <w:szCs w:val="18"/>
+              </w:rPr>
+              <w:t>bigQuery</w:t>
+            </w:r>
+            <w:proofErr w:type="spellEnd"/>
+            <w:r>
+              <w:rPr>
+                <w:rFonts w:ascii="Century Gothic" w:hAnsi="Century Gothic"/>
+                <w:color w:val="000000"/>
+                <w:sz w:val="18"/>
+                <w:szCs w:val="18"/>
+              </w:rPr>
+              <w:t xml:space="preserve"> </w:t>
+            </w:r>
+            <w:r>
+              <w:rPr>
+                <w:rFonts w:ascii="Century Gothic" w:hAnsi="Century Gothic"/>
+                <w:color w:val="000000"/>
+                <w:sz w:val="18"/>
+                <w:szCs w:val="18"/>
+              </w:rPr>
+              <w:t>string that will run if there is no errors up to that point at the end of the function.</w:t>
+            </w:r>
+          </w:p>
+        </w:tc>
+        <w:tc>
+          <w:tcPr>
+            <w:tcW w:w="2511" w:type="dxa"/>
+            <w:tcBorders>
+              <w:top w:val="single" w:sz="4" w:space="0" w:color="A6A6A6"/>
+              <w:left w:val="single" w:sz="4" w:space="0" w:color="A6A6A6"/>
+              <w:bottom w:val="single" w:sz="4" w:space="0" w:color="A6A6A6"/>
+              <w:right w:val="single" w:sz="4" w:space="0" w:color="A6A6A6"/>
+            </w:tcBorders>
+            <w:tcMar>
+              <w:top w:w="0" w:type="dxa"/>
+              <w:left w:w="108" w:type="dxa"/>
+              <w:bottom w:w="0" w:type="dxa"/>
+              <w:right w:w="108" w:type="dxa"/>
+            </w:tcMar>
+            <w:vAlign w:val="center"/>
+          </w:tcPr>
+          <w:p>
+            <w:pPr>
+              <w:pStyle w:val="TableText"/>
+              <w:rPr>
+                <w:rFonts w:ascii="Century Gothic" w:hAnsi="Century Gothic"/>
+                <w:color w:val="000000"/>
+                <w:sz w:val="18"/>
+                <w:szCs w:val="18"/>
+              </w:rPr>
+            </w:pPr>
+            <w:r>
+              <w:rPr>
+                <w:rFonts w:ascii="Century Gothic" w:hAnsi="Century Gothic"/>
+                <w:color w:val="000000"/>
+                <w:sz w:val="18"/>
+                <w:szCs w:val="18"/>
+              </w:rPr>
+              <w:t>Christopher R</w:t>
             </w:r>
           </w:p>
         </w:tc>
@@ -10615,8 +11624,26 @@
         <w:spacing w:line="276" w:lineRule="auto"/>
       </w:pPr>
       <w:r>
-        <w:t>Int result = sqlite3_open(“bookstoreInventory.db”, &amp;db);</w:t>
-      </w:r>
+        <w:t>Int result = sqlite3_open(“</w:t>
+      </w:r>
+      <w:proofErr w:type="spellStart"/>
+      <w:r>
+        <w:t>bookstoreInventory.db</w:t>
+      </w:r>
+      <w:proofErr w:type="spellEnd"/>
+      <w:r>
+        <w:t>”, &amp;</w:t>
+      </w:r>
+      <w:proofErr w:type="spellStart"/>
+      <w:r>
+        <w:t>db</w:t>
+      </w:r>
+      <w:proofErr w:type="spellEnd"/>
+      <w:proofErr w:type="gramStart"/>
+      <w:r>
+        <w:t>);</w:t>
+      </w:r>
+      <w:proofErr w:type="gramEnd"/>
     </w:p>
     <w:p>
       <w:pPr>
@@ -10706,7 +11733,39 @@
         <w:spacing w:line="276" w:lineRule="auto"/>
       </w:pPr>
       <w:r>
-        <w:t xml:space="preserve">        Cout &lt;&lt; “Unable to open file” &lt;&lt; endl; // Don’t want to use couts in the back-end, but you get the idea.</w:t>
+        <w:t xml:space="preserve">        </w:t>
+      </w:r>
+      <w:proofErr w:type="spellStart"/>
+      <w:r>
+        <w:t>Cout</w:t>
+      </w:r>
+      <w:proofErr w:type="spellEnd"/>
+      <w:r>
+        <w:t xml:space="preserve"> &lt;&lt; “Unable to open file” &lt;&lt; </w:t>
+      </w:r>
+      <w:proofErr w:type="spellStart"/>
+      <w:r>
+        <w:t>endl</w:t>
+      </w:r>
+      <w:proofErr w:type="spellEnd"/>
+      <w:r>
+        <w:t xml:space="preserve">; // Don’t want to use </w:t>
+      </w:r>
+      <w:proofErr w:type="spellStart"/>
+      <w:r>
+        <w:t>couts</w:t>
+      </w:r>
+      <w:proofErr w:type="spellEnd"/>
+      <w:r>
+        <w:t xml:space="preserve"> in the </w:t>
+      </w:r>
+      <w:proofErr w:type="gramStart"/>
+      <w:r>
+        <w:t>back-end</w:t>
+      </w:r>
+      <w:proofErr w:type="gramEnd"/>
+      <w:r>
+        <w:t>, but you get the idea.</w:t>
       </w:r>
     </w:p>
     <w:p>
@@ -10732,8 +11791,18 @@
         <w:spacing w:line="276" w:lineRule="auto"/>
       </w:pPr>
       <w:r>
-        <w:t>Sqlite3_close(db);</w:t>
-      </w:r>
+        <w:t>Sqlite3_close(</w:t>
+      </w:r>
+      <w:proofErr w:type="spellStart"/>
+      <w:r>
+        <w:t>db</w:t>
+      </w:r>
+      <w:proofErr w:type="spellEnd"/>
+      <w:proofErr w:type="gramStart"/>
+      <w:r>
+        <w:t>);</w:t>
+      </w:r>
+      <w:proofErr w:type="gramEnd"/>
     </w:p>
     <w:p>
       <w:pPr>

</xml_diff>